<commit_message>
Solutions for BitonicSearch and GraphProblem HighSchool
</commit_message>
<xml_diff>
--- a/HighSchool/CautareBitonica/docs/CautareBitonica.docx
+++ b/HighSchool/CautareBitonica/docs/CautareBitonica.docx
@@ -18,7 +18,7 @@
           <w:sz w:val="28"/>
           <w:u w:val="none"/>
           <w:effect w:val="none"/>
-          <w:shd w:fill="auto" w:val="clear"/>
+          <w:shd w:fill="FFFFFF" w:val="clear"/>
         </w:rPr>
       </w:pPr>
       <w:bookmarkStart w:id="0" w:name="docs-internal-guid-a97da3b7-431f-6f0e-9d97-6b17e74237b3"/>
@@ -36,7 +36,7 @@
           <w:sz w:val="28"/>
           <w:u w:val="none"/>
           <w:effect w:val="none"/>
-          <w:shd w:fill="auto" w:val="clear"/>
+          <w:shd w:fill="FFFFFF" w:val="clear"/>
         </w:rPr>
         <w:t>Căutare Bitonică</w:t>
       </w:r>
@@ -60,23 +60,23 @@
           <w:sz w:val="24"/>
           <w:u w:val="none"/>
           <w:effect w:val="none"/>
-          <w:shd w:fill="auto" w:val="clear"/>
-        </w:rPr>
-      </w:pPr>
-      <w:r>
-        <w:rPr>
-          <w:rFonts w:ascii="Times New Roman" w:hAnsi="Times New Roman"/>
-          <w:b w:val="false"/>
-          <w:i w:val="false"/>
-          <w:caps w:val="false"/>
-          <w:smallCaps w:val="false"/>
-          <w:strike w:val="false"/>
-          <w:dstrike w:val="false"/>
-          <w:color w:val="000000"/>
-          <w:sz w:val="24"/>
-          <w:u w:val="none"/>
-          <w:effect w:val="none"/>
-          <w:shd w:fill="auto" w:val="clear"/>
+          <w:shd w:fill="FFFFFF" w:val="clear"/>
+        </w:rPr>
+      </w:pPr>
+      <w:r>
+        <w:rPr>
+          <w:rFonts w:ascii="Times New Roman" w:hAnsi="Times New Roman"/>
+          <w:b w:val="false"/>
+          <w:i w:val="false"/>
+          <w:caps w:val="false"/>
+          <w:smallCaps w:val="false"/>
+          <w:strike w:val="false"/>
+          <w:dstrike w:val="false"/>
+          <w:color w:val="000000"/>
+          <w:sz w:val="24"/>
+          <w:u w:val="none"/>
+          <w:effect w:val="none"/>
+          <w:shd w:fill="FFFFFF" w:val="clear"/>
         </w:rPr>
         <w:t>O secvenţă de numere este bitonică dacă începe cu un şir ordonat strict crescător şi continuă cu un şir ordonat strict descrescător. De exemplu şirul</w:t>
       </w:r>
@@ -93,7 +93,7 @@
           <w:sz w:val="24"/>
           <w:u w:val="none"/>
           <w:effect w:val="none"/>
-          <w:shd w:fill="auto" w:val="clear"/>
+          <w:shd w:fill="FFFFFF" w:val="clear"/>
         </w:rPr>
         <w:t xml:space="preserve"> 0 1 2 3 4 5 6 7 8 9 6 4 3 </w:t>
       </w:r>
@@ -110,7 +110,7 @@
           <w:sz w:val="24"/>
           <w:u w:val="none"/>
           <w:effect w:val="none"/>
-          <w:shd w:fill="auto" w:val="clear"/>
+          <w:shd w:fill="FFFFFF" w:val="clear"/>
         </w:rPr>
         <w:t xml:space="preserve">este un şir bitonic, dar şirul </w:t>
       </w:r>
@@ -127,7 +127,7 @@
           <w:sz w:val="24"/>
           <w:u w:val="none"/>
           <w:effect w:val="none"/>
-          <w:shd w:fill="auto" w:val="clear"/>
+          <w:shd w:fill="FFFFFF" w:val="clear"/>
         </w:rPr>
         <w:t xml:space="preserve">0 1 2 3 4 5 6 7 4 3 5 6 </w:t>
       </w:r>
@@ -144,60 +144,9 @@
           <w:sz w:val="24"/>
           <w:u w:val="none"/>
           <w:effect w:val="none"/>
-          <w:shd w:fill="auto" w:val="clear"/>
-        </w:rPr>
-        <w:t xml:space="preserve">nu este. Un şir care este ordonat </w:t>
-      </w:r>
-      <w:r>
-        <w:rPr>
-          <w:rFonts w:ascii="Times New Roman" w:hAnsi="Times New Roman"/>
-          <w:b w:val="false"/>
-          <w:i w:val="false"/>
-          <w:caps w:val="false"/>
-          <w:smallCaps w:val="false"/>
-          <w:strike w:val="false"/>
-          <w:dstrike w:val="false"/>
-          <w:color w:val="000000"/>
-          <w:sz w:val="24"/>
-          <w:u w:val="none"/>
-          <w:effect w:val="none"/>
-          <w:shd w:fill="auto" w:val="clear"/>
-        </w:rPr>
-        <w:t xml:space="preserve">strict </w:t>
-      </w:r>
-      <w:r>
-        <w:rPr>
-          <w:rFonts w:ascii="Times New Roman" w:hAnsi="Times New Roman"/>
-          <w:b w:val="false"/>
-          <w:i w:val="false"/>
-          <w:caps w:val="false"/>
-          <w:smallCaps w:val="false"/>
-          <w:strike w:val="false"/>
-          <w:dstrike w:val="false"/>
-          <w:color w:val="000000"/>
-          <w:sz w:val="24"/>
-          <w:u w:val="none"/>
-          <w:effect w:val="none"/>
-          <w:shd w:fill="auto" w:val="clear"/>
-        </w:rPr>
-        <w:t xml:space="preserve">crescător este şi el bitonic, ultima parte, şirul ordonat descrescător, se consideră vid. </w:t>
-      </w:r>
-      <w:r>
-        <w:rPr>
-          <w:rFonts w:ascii="Times New Roman" w:hAnsi="Times New Roman"/>
-          <w:b w:val="false"/>
-          <w:i w:val="false"/>
-          <w:caps w:val="false"/>
-          <w:smallCaps w:val="false"/>
-          <w:strike w:val="false"/>
-          <w:dstrike w:val="false"/>
-          <w:color w:val="000000"/>
-          <w:sz w:val="24"/>
-          <w:u w:val="none"/>
-          <w:effect w:val="none"/>
-          <w:shd w:fill="auto" w:val="clear"/>
-        </w:rPr>
-        <w:t>Analog pentru un şir ordonat strict descrescător.</w:t>
+          <w:shd w:fill="FFFFFF" w:val="clear"/>
+        </w:rPr>
+        <w:t>nu este. Un şir care este ordonat strict crescător este şi el bitonic, ultima parte, şirul ordonat descrescător, se consideră vid. Analog pentru un şir ordonat strict descrescător.</w:t>
       </w:r>
     </w:p>
     <w:p>
@@ -219,23 +168,23 @@
           <w:sz w:val="24"/>
           <w:u w:val="none"/>
           <w:effect w:val="none"/>
-          <w:shd w:fill="auto" w:val="clear"/>
-        </w:rPr>
-      </w:pPr>
-      <w:r>
-        <w:rPr>
-          <w:rFonts w:ascii="Times New Roman" w:hAnsi="Times New Roman"/>
-          <w:b w:val="false"/>
-          <w:i w:val="false"/>
-          <w:caps w:val="false"/>
-          <w:smallCaps w:val="false"/>
-          <w:strike w:val="false"/>
-          <w:dstrike w:val="false"/>
-          <w:color w:val="000000"/>
-          <w:sz w:val="24"/>
-          <w:u w:val="none"/>
-          <w:effect w:val="none"/>
-          <w:shd w:fill="auto" w:val="clear"/>
+          <w:shd w:fill="FFFFFF" w:val="clear"/>
+        </w:rPr>
+      </w:pPr>
+      <w:r>
+        <w:rPr>
+          <w:rFonts w:ascii="Times New Roman" w:hAnsi="Times New Roman"/>
+          <w:b w:val="false"/>
+          <w:i w:val="false"/>
+          <w:caps w:val="false"/>
+          <w:smallCaps w:val="false"/>
+          <w:strike w:val="false"/>
+          <w:dstrike w:val="false"/>
+          <w:color w:val="000000"/>
+          <w:sz w:val="24"/>
+          <w:u w:val="none"/>
+          <w:effect w:val="none"/>
+          <w:shd w:fill="FFFFFF" w:val="clear"/>
         </w:rPr>
       </w:r>
     </w:p>
@@ -244,6 +193,7 @@
         <w:pStyle w:val="TextBody"/>
         <w:bidi w:val="0"/>
         <w:spacing w:lineRule="auto" w:line="240" w:before="0" w:after="0"/>
+        <w:jc w:val="left"/>
         <w:rPr>
           <w:rFonts w:ascii="Times New Roman" w:hAnsi="Times New Roman"/>
           <w:b/>
@@ -256,7 +206,7 @@
           <w:sz w:val="24"/>
           <w:u w:val="none"/>
           <w:effect w:val="none"/>
-          <w:shd w:fill="auto" w:val="clear"/>
+          <w:shd w:fill="FFFFFF" w:val="clear"/>
         </w:rPr>
       </w:pPr>
       <w:r>
@@ -272,7 +222,7 @@
           <w:sz w:val="24"/>
           <w:u w:val="none"/>
           <w:effect w:val="none"/>
-          <w:shd w:fill="auto" w:val="clear"/>
+          <w:shd w:fill="FFFFFF" w:val="clear"/>
         </w:rPr>
         <w:t>Problemă</w:t>
       </w:r>
@@ -296,23 +246,23 @@
           <w:sz w:val="24"/>
           <w:u w:val="none"/>
           <w:effect w:val="none"/>
-          <w:shd w:fill="auto" w:val="clear"/>
-        </w:rPr>
-      </w:pPr>
-      <w:r>
-        <w:rPr>
-          <w:rFonts w:ascii="Times New Roman" w:hAnsi="Times New Roman"/>
-          <w:b w:val="false"/>
-          <w:i w:val="false"/>
-          <w:caps w:val="false"/>
-          <w:smallCaps w:val="false"/>
-          <w:strike w:val="false"/>
-          <w:dstrike w:val="false"/>
-          <w:color w:val="000000"/>
-          <w:sz w:val="24"/>
-          <w:u w:val="none"/>
-          <w:effect w:val="none"/>
-          <w:shd w:fill="auto" w:val="clear"/>
+          <w:shd w:fill="FFFFFF" w:val="clear"/>
+        </w:rPr>
+      </w:pPr>
+      <w:r>
+        <w:rPr>
+          <w:rFonts w:ascii="Times New Roman" w:hAnsi="Times New Roman"/>
+          <w:b w:val="false"/>
+          <w:i w:val="false"/>
+          <w:caps w:val="false"/>
+          <w:smallCaps w:val="false"/>
+          <w:strike w:val="false"/>
+          <w:dstrike w:val="false"/>
+          <w:color w:val="000000"/>
+          <w:sz w:val="24"/>
+          <w:u w:val="none"/>
+          <w:effect w:val="none"/>
+          <w:shd w:fill="FFFFFF" w:val="clear"/>
         </w:rPr>
         <w:t xml:space="preserve">Fiind dat un șir bitonic se cere să se gasească toate pozițiile unde apare un număr </w:t>
       </w:r>
@@ -329,7 +279,7 @@
           <w:sz w:val="24"/>
           <w:u w:val="none"/>
           <w:effect w:val="none"/>
-          <w:shd w:fill="auto" w:val="clear"/>
+          <w:shd w:fill="FFFFFF" w:val="clear"/>
         </w:rPr>
         <w:t>x</w:t>
       </w:r>
@@ -346,7 +296,7 @@
           <w:sz w:val="24"/>
           <w:u w:val="none"/>
           <w:effect w:val="none"/>
-          <w:shd w:fill="auto" w:val="clear"/>
+          <w:shd w:fill="FFFFFF" w:val="clear"/>
         </w:rPr>
         <w:t xml:space="preserve"> dat. Se garantează ca numărul </w:t>
       </w:r>
@@ -363,7 +313,7 @@
           <w:sz w:val="24"/>
           <w:u w:val="none"/>
           <w:effect w:val="none"/>
-          <w:shd w:fill="auto" w:val="clear"/>
+          <w:shd w:fill="FFFFFF" w:val="clear"/>
         </w:rPr>
         <w:t>x</w:t>
       </w:r>
@@ -380,7 +330,7 @@
           <w:sz w:val="24"/>
           <w:u w:val="none"/>
           <w:effect w:val="none"/>
-          <w:shd w:fill="auto" w:val="clear"/>
+          <w:shd w:fill="FFFFFF" w:val="clear"/>
         </w:rPr>
         <w:t xml:space="preserve"> apare de cel mult două ori. Dacă numărul </w:t>
       </w:r>
@@ -397,7 +347,7 @@
           <w:sz w:val="24"/>
           <w:u w:val="none"/>
           <w:effect w:val="none"/>
-          <w:shd w:fill="auto" w:val="clear"/>
+          <w:shd w:fill="FFFFFF" w:val="clear"/>
         </w:rPr>
         <w:t>x</w:t>
       </w:r>
@@ -414,7 +364,7 @@
           <w:sz w:val="24"/>
           <w:u w:val="none"/>
           <w:effect w:val="none"/>
-          <w:shd w:fill="auto" w:val="clear"/>
+          <w:shd w:fill="FFFFFF" w:val="clear"/>
         </w:rPr>
         <w:t xml:space="preserve"> apare de două ori el va apărea în partea cu șirul crescător și în partea cu șirul descrescător. </w:t>
       </w:r>
@@ -438,23 +388,23 @@
           <w:sz w:val="24"/>
           <w:u w:val="none"/>
           <w:effect w:val="none"/>
-          <w:shd w:fill="auto" w:val="clear"/>
-        </w:rPr>
-      </w:pPr>
-      <w:r>
-        <w:rPr>
-          <w:rFonts w:ascii="Times New Roman" w:hAnsi="Times New Roman"/>
-          <w:b w:val="false"/>
-          <w:i w:val="false"/>
-          <w:caps w:val="false"/>
-          <w:smallCaps w:val="false"/>
-          <w:strike w:val="false"/>
-          <w:dstrike w:val="false"/>
-          <w:color w:val="000000"/>
-          <w:sz w:val="24"/>
-          <w:u w:val="none"/>
-          <w:effect w:val="none"/>
-          <w:shd w:fill="auto" w:val="clear"/>
+          <w:shd w:fill="FFFFFF" w:val="clear"/>
+        </w:rPr>
+      </w:pPr>
+      <w:r>
+        <w:rPr>
+          <w:rFonts w:ascii="Times New Roman" w:hAnsi="Times New Roman"/>
+          <w:b w:val="false"/>
+          <w:i w:val="false"/>
+          <w:caps w:val="false"/>
+          <w:smallCaps w:val="false"/>
+          <w:strike w:val="false"/>
+          <w:dstrike w:val="false"/>
+          <w:color w:val="000000"/>
+          <w:sz w:val="24"/>
+          <w:u w:val="none"/>
+          <w:effect w:val="none"/>
+          <w:shd w:fill="FFFFFF" w:val="clear"/>
         </w:rPr>
       </w:r>
     </w:p>
@@ -463,6 +413,7 @@
         <w:pStyle w:val="TextBody"/>
         <w:bidi w:val="0"/>
         <w:spacing w:lineRule="auto" w:line="240" w:before="0" w:after="0"/>
+        <w:jc w:val="left"/>
         <w:rPr>
           <w:rFonts w:ascii="Times New Roman" w:hAnsi="Times New Roman"/>
           <w:b/>
@@ -475,7 +426,7 @@
           <w:sz w:val="24"/>
           <w:u w:val="none"/>
           <w:effect w:val="none"/>
-          <w:shd w:fill="auto" w:val="clear"/>
+          <w:shd w:fill="FFFFFF" w:val="clear"/>
         </w:rPr>
       </w:pPr>
       <w:r>
@@ -491,7 +442,7 @@
           <w:sz w:val="24"/>
           <w:u w:val="none"/>
           <w:effect w:val="none"/>
-          <w:shd w:fill="auto" w:val="clear"/>
+          <w:shd w:fill="FFFFFF" w:val="clear"/>
         </w:rPr>
         <w:t>Input</w:t>
       </w:r>
@@ -501,35 +452,36 @@
         <w:pStyle w:val="TextBody"/>
         <w:bidi w:val="0"/>
         <w:spacing w:lineRule="auto" w:line="240" w:before="0" w:after="0"/>
-        <w:rPr>
-          <w:rFonts w:ascii="Times New Roman" w:hAnsi="Times New Roman"/>
-          <w:b w:val="false"/>
-          <w:i w:val="false"/>
-          <w:caps w:val="false"/>
-          <w:smallCaps w:val="false"/>
-          <w:strike w:val="false"/>
-          <w:dstrike w:val="false"/>
-          <w:color w:val="000000"/>
-          <w:sz w:val="24"/>
-          <w:u w:val="none"/>
-          <w:effect w:val="none"/>
-          <w:shd w:fill="auto" w:val="clear"/>
-        </w:rPr>
-      </w:pPr>
-      <w:r>
-        <w:rPr>
-          <w:rFonts w:ascii="Times New Roman" w:hAnsi="Times New Roman"/>
-          <w:b w:val="false"/>
-          <w:i w:val="false"/>
-          <w:caps w:val="false"/>
-          <w:smallCaps w:val="false"/>
-          <w:strike w:val="false"/>
-          <w:dstrike w:val="false"/>
-          <w:color w:val="000000"/>
-          <w:sz w:val="24"/>
-          <w:u w:val="none"/>
-          <w:effect w:val="none"/>
-          <w:shd w:fill="auto" w:val="clear"/>
+        <w:jc w:val="left"/>
+        <w:rPr>
+          <w:rFonts w:ascii="Times New Roman" w:hAnsi="Times New Roman"/>
+          <w:b w:val="false"/>
+          <w:i w:val="false"/>
+          <w:caps w:val="false"/>
+          <w:smallCaps w:val="false"/>
+          <w:strike w:val="false"/>
+          <w:dstrike w:val="false"/>
+          <w:color w:val="000000"/>
+          <w:sz w:val="24"/>
+          <w:u w:val="none"/>
+          <w:effect w:val="none"/>
+          <w:shd w:fill="FFFFFF" w:val="clear"/>
+        </w:rPr>
+      </w:pPr>
+      <w:r>
+        <w:rPr>
+          <w:rFonts w:ascii="Times New Roman" w:hAnsi="Times New Roman"/>
+          <w:b w:val="false"/>
+          <w:i w:val="false"/>
+          <w:caps w:val="false"/>
+          <w:smallCaps w:val="false"/>
+          <w:strike w:val="false"/>
+          <w:dstrike w:val="false"/>
+          <w:color w:val="000000"/>
+          <w:sz w:val="24"/>
+          <w:u w:val="none"/>
+          <w:effect w:val="none"/>
+          <w:shd w:fill="FFFFFF" w:val="clear"/>
         </w:rPr>
         <w:t xml:space="preserve">Se va citi de la standard input </w:t>
       </w:r>
@@ -541,61 +493,45 @@
           <w:ilvl w:val="0"/>
           <w:numId w:val="1"/>
         </w:numPr>
-        <w:shd w:fill="auto" w:val="clear"/>
+        <w:shd w:fill="FFFFFF" w:val="clear"/>
         <w:tabs>
           <w:tab w:val="left" w:pos="0" w:leader="none"/>
         </w:tabs>
         <w:bidi w:val="0"/>
         <w:spacing w:lineRule="auto" w:line="240" w:before="0" w:after="0"/>
         <w:ind w:left="707" w:right="0" w:hanging="283"/>
-        <w:rPr>
-          <w:rFonts w:ascii="Times New Roman" w:hAnsi="Times New Roman"/>
-          <w:b w:val="false"/>
-          <w:i w:val="false"/>
-          <w:caps w:val="false"/>
-          <w:smallCaps w:val="false"/>
-          <w:strike w:val="false"/>
-          <w:dstrike w:val="false"/>
-          <w:color w:val="000000"/>
-          <w:sz w:val="24"/>
-          <w:u w:val="none"/>
-          <w:effect w:val="none"/>
-          <w:shd w:fill="auto" w:val="clear"/>
-        </w:rPr>
-      </w:pPr>
-      <w:r>
-        <w:rPr>
-          <w:rFonts w:ascii="Times New Roman" w:hAnsi="Times New Roman"/>
-          <w:b w:val="false"/>
-          <w:i w:val="false"/>
-          <w:caps w:val="false"/>
-          <w:smallCaps w:val="false"/>
-          <w:strike w:val="false"/>
-          <w:dstrike w:val="false"/>
-          <w:color w:val="000000"/>
-          <w:sz w:val="24"/>
-          <w:u w:val="none"/>
-          <w:effect w:val="none"/>
-          <w:shd w:fill="auto" w:val="clear"/>
-        </w:rPr>
-        <w:t>P</w:t>
-      </w:r>
-      <w:r>
-        <w:rPr>
-          <w:rFonts w:ascii="Times New Roman" w:hAnsi="Times New Roman"/>
-          <w:b w:val="false"/>
-          <w:i w:val="false"/>
-          <w:caps w:val="false"/>
-          <w:smallCaps w:val="false"/>
-          <w:strike w:val="false"/>
-          <w:dstrike w:val="false"/>
-          <w:color w:val="000000"/>
-          <w:sz w:val="24"/>
-          <w:u w:val="none"/>
-          <w:effect w:val="none"/>
-          <w:shd w:fill="auto" w:val="clear"/>
-        </w:rPr>
-        <w:t xml:space="preserve">e prima linie: </w:t>
+        <w:jc w:val="left"/>
+        <w:rPr>
+          <w:rFonts w:ascii="Times New Roman" w:hAnsi="Times New Roman"/>
+          <w:b w:val="false"/>
+          <w:i w:val="false"/>
+          <w:caps w:val="false"/>
+          <w:smallCaps w:val="false"/>
+          <w:strike w:val="false"/>
+          <w:dstrike w:val="false"/>
+          <w:color w:val="000000"/>
+          <w:sz w:val="24"/>
+          <w:u w:val="none"/>
+          <w:effect w:val="none"/>
+          <w:shd w:fill="FFFFFF" w:val="clear"/>
+        </w:rPr>
+      </w:pPr>
+      <w:r>
+        <w:rPr>
+          <w:rFonts w:ascii="Times New Roman" w:hAnsi="Times New Roman"/>
+          <w:b w:val="false"/>
+          <w:i w:val="false"/>
+          <w:caps w:val="false"/>
+          <w:smallCaps w:val="false"/>
+          <w:strike w:val="false"/>
+          <w:dstrike w:val="false"/>
+          <w:color w:val="000000"/>
+          <w:sz w:val="24"/>
+          <w:u w:val="none"/>
+          <w:effect w:val="none"/>
+          <w:shd w:fill="FFFFFF" w:val="clear"/>
+        </w:rPr>
+        <w:t xml:space="preserve">Pe prima linie: </w:t>
       </w:r>
       <w:r>
         <w:rPr>
@@ -610,7 +546,7 @@
           <w:sz w:val="24"/>
           <w:u w:val="none"/>
           <w:effect w:val="none"/>
-          <w:shd w:fill="auto" w:val="clear"/>
+          <w:shd w:fill="FFFFFF" w:val="clear"/>
         </w:rPr>
         <w:t>N</w:t>
       </w:r>
@@ -627,7 +563,7 @@
           <w:sz w:val="24"/>
           <w:u w:val="none"/>
           <w:effect w:val="none"/>
-          <w:shd w:fill="auto" w:val="clear"/>
+          <w:shd w:fill="FFFFFF" w:val="clear"/>
         </w:rPr>
         <w:t xml:space="preserve"> -- numărul de elemente din șirul bitonic.</w:t>
       </w:r>
@@ -639,42 +575,43 @@
           <w:ilvl w:val="0"/>
           <w:numId w:val="1"/>
         </w:numPr>
-        <w:shd w:fill="auto" w:val="clear"/>
+        <w:shd w:fill="FFFFFF" w:val="clear"/>
         <w:tabs>
           <w:tab w:val="left" w:pos="0" w:leader="none"/>
         </w:tabs>
         <w:bidi w:val="0"/>
         <w:spacing w:lineRule="auto" w:line="240" w:before="0" w:after="0"/>
         <w:ind w:left="707" w:right="0" w:hanging="283"/>
-        <w:rPr>
-          <w:rFonts w:ascii="Times New Roman" w:hAnsi="Times New Roman"/>
-          <w:b w:val="false"/>
-          <w:i w:val="false"/>
-          <w:caps w:val="false"/>
-          <w:smallCaps w:val="false"/>
-          <w:strike w:val="false"/>
-          <w:dstrike w:val="false"/>
-          <w:color w:val="000000"/>
-          <w:sz w:val="24"/>
-          <w:u w:val="none"/>
-          <w:effect w:val="none"/>
-          <w:shd w:fill="auto" w:val="clear"/>
-        </w:rPr>
-      </w:pPr>
-      <w:r>
-        <w:rPr>
-          <w:rFonts w:ascii="Times New Roman" w:hAnsi="Times New Roman"/>
-          <w:b w:val="false"/>
-          <w:i w:val="false"/>
-          <w:caps w:val="false"/>
-          <w:smallCaps w:val="false"/>
-          <w:strike w:val="false"/>
-          <w:dstrike w:val="false"/>
-          <w:color w:val="000000"/>
-          <w:sz w:val="24"/>
-          <w:u w:val="none"/>
-          <w:effect w:val="none"/>
-          <w:shd w:fill="auto" w:val="clear"/>
+        <w:jc w:val="left"/>
+        <w:rPr>
+          <w:rFonts w:ascii="Times New Roman" w:hAnsi="Times New Roman"/>
+          <w:b w:val="false"/>
+          <w:i w:val="false"/>
+          <w:caps w:val="false"/>
+          <w:smallCaps w:val="false"/>
+          <w:strike w:val="false"/>
+          <w:dstrike w:val="false"/>
+          <w:color w:val="000000"/>
+          <w:sz w:val="24"/>
+          <w:u w:val="none"/>
+          <w:effect w:val="none"/>
+          <w:shd w:fill="FFFFFF" w:val="clear"/>
+        </w:rPr>
+      </w:pPr>
+      <w:r>
+        <w:rPr>
+          <w:rFonts w:ascii="Times New Roman" w:hAnsi="Times New Roman"/>
+          <w:b w:val="false"/>
+          <w:i w:val="false"/>
+          <w:caps w:val="false"/>
+          <w:smallCaps w:val="false"/>
+          <w:strike w:val="false"/>
+          <w:dstrike w:val="false"/>
+          <w:color w:val="000000"/>
+          <w:sz w:val="24"/>
+          <w:u w:val="none"/>
+          <w:effect w:val="none"/>
+          <w:shd w:fill="FFFFFF" w:val="clear"/>
         </w:rPr>
         <w:t xml:space="preserve">Pe a doua linie vor fi </w:t>
       </w:r>
@@ -691,7 +628,7 @@
           <w:sz w:val="24"/>
           <w:u w:val="none"/>
           <w:effect w:val="none"/>
-          <w:shd w:fill="auto" w:val="clear"/>
+          <w:shd w:fill="FFFFFF" w:val="clear"/>
         </w:rPr>
         <w:t>N</w:t>
       </w:r>
@@ -708,7 +645,7 @@
           <w:sz w:val="24"/>
           <w:u w:val="none"/>
           <w:effect w:val="none"/>
-          <w:shd w:fill="auto" w:val="clear"/>
+          <w:shd w:fill="FFFFFF" w:val="clear"/>
         </w:rPr>
         <w:t xml:space="preserve"> numere reprezentând elementele din șir.</w:t>
       </w:r>
@@ -720,42 +657,43 @@
           <w:ilvl w:val="0"/>
           <w:numId w:val="1"/>
         </w:numPr>
-        <w:shd w:fill="auto" w:val="clear"/>
+        <w:shd w:fill="FFFFFF" w:val="clear"/>
         <w:tabs>
           <w:tab w:val="left" w:pos="0" w:leader="none"/>
         </w:tabs>
         <w:bidi w:val="0"/>
         <w:spacing w:lineRule="auto" w:line="240" w:before="0" w:after="0"/>
         <w:ind w:left="707" w:right="0" w:hanging="283"/>
-        <w:rPr>
-          <w:rFonts w:ascii="Times New Roman" w:hAnsi="Times New Roman"/>
-          <w:b w:val="false"/>
-          <w:i w:val="false"/>
-          <w:caps w:val="false"/>
-          <w:smallCaps w:val="false"/>
-          <w:strike w:val="false"/>
-          <w:dstrike w:val="false"/>
-          <w:color w:val="000000"/>
-          <w:sz w:val="24"/>
-          <w:u w:val="none"/>
-          <w:effect w:val="none"/>
-          <w:shd w:fill="auto" w:val="clear"/>
-        </w:rPr>
-      </w:pPr>
-      <w:r>
-        <w:rPr>
-          <w:rFonts w:ascii="Times New Roman" w:hAnsi="Times New Roman"/>
-          <w:b w:val="false"/>
-          <w:i w:val="false"/>
-          <w:caps w:val="false"/>
-          <w:smallCaps w:val="false"/>
-          <w:strike w:val="false"/>
-          <w:dstrike w:val="false"/>
-          <w:color w:val="000000"/>
-          <w:sz w:val="24"/>
-          <w:u w:val="none"/>
-          <w:effect w:val="none"/>
-          <w:shd w:fill="auto" w:val="clear"/>
+        <w:jc w:val="left"/>
+        <w:rPr>
+          <w:rFonts w:ascii="Times New Roman" w:hAnsi="Times New Roman"/>
+          <w:b w:val="false"/>
+          <w:i w:val="false"/>
+          <w:caps w:val="false"/>
+          <w:smallCaps w:val="false"/>
+          <w:strike w:val="false"/>
+          <w:dstrike w:val="false"/>
+          <w:color w:val="000000"/>
+          <w:sz w:val="24"/>
+          <w:u w:val="none"/>
+          <w:effect w:val="none"/>
+          <w:shd w:fill="FFFFFF" w:val="clear"/>
+        </w:rPr>
+      </w:pPr>
+      <w:r>
+        <w:rPr>
+          <w:rFonts w:ascii="Times New Roman" w:hAnsi="Times New Roman"/>
+          <w:b w:val="false"/>
+          <w:i w:val="false"/>
+          <w:caps w:val="false"/>
+          <w:smallCaps w:val="false"/>
+          <w:strike w:val="false"/>
+          <w:dstrike w:val="false"/>
+          <w:color w:val="000000"/>
+          <w:sz w:val="24"/>
+          <w:u w:val="none"/>
+          <w:effect w:val="none"/>
+          <w:shd w:fill="FFFFFF" w:val="clear"/>
         </w:rPr>
         <w:t xml:space="preserve">Pe a treia linie va fi scris numărul </w:t>
       </w:r>
@@ -772,7 +710,7 @@
           <w:sz w:val="24"/>
           <w:u w:val="none"/>
           <w:effect w:val="none"/>
-          <w:shd w:fill="auto" w:val="clear"/>
+          <w:shd w:fill="FFFFFF" w:val="clear"/>
         </w:rPr>
         <w:t>T</w:t>
       </w:r>
@@ -789,7 +727,7 @@
           <w:sz w:val="24"/>
           <w:u w:val="none"/>
           <w:effect w:val="none"/>
-          <w:shd w:fill="auto" w:val="clear"/>
+          <w:shd w:fill="FFFFFF" w:val="clear"/>
         </w:rPr>
         <w:t xml:space="preserve"> care reprezinta numărul de intrebari de tipul: pe ce poziție/poziții se găsesc numărul </w:t>
       </w:r>
@@ -807,7 +745,7 @@
           <w:sz w:val="24"/>
           <w:u w:val="none"/>
           <w:effect w:val="none"/>
-          <w:shd w:fill="auto" w:val="clear"/>
+          <w:shd w:fill="FFFFFF" w:val="clear"/>
         </w:rPr>
         <w:t>x</w:t>
       </w:r>
@@ -825,7 +763,7 @@
           <w:sz w:val="24"/>
           <w:u w:val="none"/>
           <w:effect w:val="none"/>
-          <w:shd w:fill="auto" w:val="clear"/>
+          <w:shd w:fill="FFFFFF" w:val="clear"/>
         </w:rPr>
         <w:t>.</w:t>
       </w:r>
@@ -837,42 +775,43 @@
           <w:ilvl w:val="0"/>
           <w:numId w:val="1"/>
         </w:numPr>
-        <w:shd w:fill="auto" w:val="clear"/>
+        <w:shd w:fill="FFFFFF" w:val="clear"/>
         <w:tabs>
           <w:tab w:val="left" w:pos="0" w:leader="none"/>
         </w:tabs>
         <w:bidi w:val="0"/>
         <w:spacing w:lineRule="auto" w:line="240" w:before="0" w:after="0"/>
         <w:ind w:left="707" w:right="0" w:hanging="283"/>
-        <w:rPr>
-          <w:rFonts w:ascii="Times New Roman" w:hAnsi="Times New Roman"/>
-          <w:b w:val="false"/>
-          <w:i w:val="false"/>
-          <w:caps w:val="false"/>
-          <w:smallCaps w:val="false"/>
-          <w:strike w:val="false"/>
-          <w:dstrike w:val="false"/>
-          <w:color w:val="000000"/>
-          <w:sz w:val="24"/>
-          <w:u w:val="none"/>
-          <w:effect w:val="none"/>
-          <w:shd w:fill="auto" w:val="clear"/>
-        </w:rPr>
-      </w:pPr>
-      <w:r>
-        <w:rPr>
-          <w:rFonts w:ascii="Times New Roman" w:hAnsi="Times New Roman"/>
-          <w:b w:val="false"/>
-          <w:i w:val="false"/>
-          <w:caps w:val="false"/>
-          <w:smallCaps w:val="false"/>
-          <w:strike w:val="false"/>
-          <w:dstrike w:val="false"/>
-          <w:color w:val="000000"/>
-          <w:sz w:val="24"/>
-          <w:u w:val="none"/>
-          <w:effect w:val="none"/>
-          <w:shd w:fill="auto" w:val="clear"/>
+        <w:jc w:val="left"/>
+        <w:rPr>
+          <w:rFonts w:ascii="Times New Roman" w:hAnsi="Times New Roman"/>
+          <w:b w:val="false"/>
+          <w:i w:val="false"/>
+          <w:caps w:val="false"/>
+          <w:smallCaps w:val="false"/>
+          <w:strike w:val="false"/>
+          <w:dstrike w:val="false"/>
+          <w:color w:val="000000"/>
+          <w:sz w:val="24"/>
+          <w:u w:val="none"/>
+          <w:effect w:val="none"/>
+          <w:shd w:fill="FFFFFF" w:val="clear"/>
+        </w:rPr>
+      </w:pPr>
+      <w:r>
+        <w:rPr>
+          <w:rFonts w:ascii="Times New Roman" w:hAnsi="Times New Roman"/>
+          <w:b w:val="false"/>
+          <w:i w:val="false"/>
+          <w:caps w:val="false"/>
+          <w:smallCaps w:val="false"/>
+          <w:strike w:val="false"/>
+          <w:dstrike w:val="false"/>
+          <w:color w:val="000000"/>
+          <w:sz w:val="24"/>
+          <w:u w:val="none"/>
+          <w:effect w:val="none"/>
+          <w:shd w:fill="FFFFFF" w:val="clear"/>
         </w:rPr>
         <w:t xml:space="preserve">Pe fiecare din următoarele </w:t>
       </w:r>
@@ -889,7 +828,7 @@
           <w:sz w:val="24"/>
           <w:u w:val="none"/>
           <w:effect w:val="none"/>
-          <w:shd w:fill="auto" w:val="clear"/>
+          <w:shd w:fill="FFFFFF" w:val="clear"/>
         </w:rPr>
         <w:t>N</w:t>
       </w:r>
@@ -906,43 +845,9 @@
           <w:sz w:val="24"/>
           <w:u w:val="none"/>
           <w:effect w:val="none"/>
-          <w:shd w:fill="auto" w:val="clear"/>
-        </w:rPr>
-        <w:t xml:space="preserve"> lini se găse</w:t>
-      </w:r>
-      <w:r>
-        <w:rPr>
-          <w:rFonts w:ascii="Times New Roman" w:hAnsi="Times New Roman"/>
-          <w:b w:val="false"/>
-          <w:i w:val="false"/>
-          <w:caps w:val="false"/>
-          <w:smallCaps w:val="false"/>
-          <w:strike w:val="false"/>
-          <w:dstrike w:val="false"/>
-          <w:color w:val="000000"/>
-          <w:sz w:val="24"/>
-          <w:u w:val="none"/>
-          <w:effect w:val="none"/>
-          <w:shd w:fill="auto" w:val="clear"/>
-        </w:rPr>
-        <w:t>şte</w:t>
-      </w:r>
-      <w:r>
-        <w:rPr>
-          <w:rFonts w:ascii="Times New Roman" w:hAnsi="Times New Roman"/>
-          <w:b w:val="false"/>
-          <w:i w:val="false"/>
-          <w:caps w:val="false"/>
-          <w:smallCaps w:val="false"/>
-          <w:strike w:val="false"/>
-          <w:dstrike w:val="false"/>
-          <w:color w:val="000000"/>
-          <w:sz w:val="24"/>
-          <w:u w:val="none"/>
-          <w:effect w:val="none"/>
-          <w:shd w:fill="auto" w:val="clear"/>
-        </w:rPr>
-        <w:t xml:space="preserve"> căte un număr </w:t>
+          <w:shd w:fill="FFFFFF" w:val="clear"/>
+        </w:rPr>
+        <w:t xml:space="preserve"> lini se găseşte căte un număr </w:t>
       </w:r>
       <w:r>
         <w:rPr>
@@ -957,7 +862,7 @@
           <w:sz w:val="24"/>
           <w:u w:val="none"/>
           <w:effect w:val="none"/>
-          <w:shd w:fill="auto" w:val="clear"/>
+          <w:shd w:fill="FFFFFF" w:val="clear"/>
         </w:rPr>
         <w:t>x</w:t>
       </w:r>
@@ -974,7 +879,7 @@
           <w:sz w:val="24"/>
           <w:u w:val="none"/>
           <w:effect w:val="none"/>
-          <w:shd w:fill="auto" w:val="clear"/>
+          <w:shd w:fill="FFFFFF" w:val="clear"/>
         </w:rPr>
         <w:t>.</w:t>
       </w:r>
@@ -984,35 +889,36 @@
         <w:pStyle w:val="TextBody"/>
         <w:bidi w:val="0"/>
         <w:spacing w:lineRule="auto" w:line="240" w:before="0" w:after="0"/>
-        <w:rPr>
-          <w:rFonts w:ascii="Times New Roman" w:hAnsi="Times New Roman"/>
-          <w:b w:val="false"/>
-          <w:i w:val="false"/>
-          <w:caps w:val="false"/>
-          <w:smallCaps w:val="false"/>
-          <w:strike w:val="false"/>
-          <w:dstrike w:val="false"/>
-          <w:color w:val="000000"/>
-          <w:sz w:val="24"/>
-          <w:u w:val="none"/>
-          <w:effect w:val="none"/>
-          <w:shd w:fill="auto" w:val="clear"/>
-        </w:rPr>
-      </w:pPr>
-      <w:r>
-        <w:rPr>
-          <w:rFonts w:ascii="Times New Roman" w:hAnsi="Times New Roman"/>
-          <w:b w:val="false"/>
-          <w:i w:val="false"/>
-          <w:caps w:val="false"/>
-          <w:smallCaps w:val="false"/>
-          <w:strike w:val="false"/>
-          <w:dstrike w:val="false"/>
-          <w:color w:val="000000"/>
-          <w:sz w:val="24"/>
-          <w:u w:val="none"/>
-          <w:effect w:val="none"/>
-          <w:shd w:fill="auto" w:val="clear"/>
+        <w:jc w:val="left"/>
+        <w:rPr>
+          <w:rFonts w:ascii="Times New Roman" w:hAnsi="Times New Roman"/>
+          <w:b w:val="false"/>
+          <w:i w:val="false"/>
+          <w:caps w:val="false"/>
+          <w:smallCaps w:val="false"/>
+          <w:strike w:val="false"/>
+          <w:dstrike w:val="false"/>
+          <w:color w:val="000000"/>
+          <w:sz w:val="24"/>
+          <w:u w:val="none"/>
+          <w:effect w:val="none"/>
+          <w:shd w:fill="FFFFFF" w:val="clear"/>
+        </w:rPr>
+      </w:pPr>
+      <w:r>
+        <w:rPr>
+          <w:rFonts w:ascii="Times New Roman" w:hAnsi="Times New Roman"/>
+          <w:b w:val="false"/>
+          <w:i w:val="false"/>
+          <w:caps w:val="false"/>
+          <w:smallCaps w:val="false"/>
+          <w:strike w:val="false"/>
+          <w:dstrike w:val="false"/>
+          <w:color w:val="000000"/>
+          <w:sz w:val="24"/>
+          <w:u w:val="none"/>
+          <w:effect w:val="none"/>
+          <w:shd w:fill="FFFFFF" w:val="clear"/>
         </w:rPr>
         <w:t xml:space="preserve">Șirul se considera indexat de la </w:t>
       </w:r>
@@ -1029,7 +935,7 @@
           <w:sz w:val="24"/>
           <w:u w:val="none"/>
           <w:effect w:val="none"/>
-          <w:shd w:fill="auto" w:val="clear"/>
+          <w:shd w:fill="FFFFFF" w:val="clear"/>
         </w:rPr>
         <w:t>0</w:t>
       </w:r>
@@ -1046,7 +952,7 @@
           <w:sz w:val="24"/>
           <w:u w:val="none"/>
           <w:effect w:val="none"/>
-          <w:shd w:fill="auto" w:val="clear"/>
+          <w:shd w:fill="FFFFFF" w:val="clear"/>
         </w:rPr>
         <w:t>.</w:t>
       </w:r>
@@ -1056,35 +962,36 @@
         <w:pStyle w:val="TextBody"/>
         <w:bidi w:val="0"/>
         <w:spacing w:lineRule="auto" w:line="240" w:before="0" w:after="0"/>
-        <w:rPr>
-          <w:rFonts w:ascii="Times New Roman" w:hAnsi="Times New Roman"/>
-          <w:b w:val="false"/>
-          <w:i w:val="false"/>
-          <w:caps w:val="false"/>
-          <w:smallCaps w:val="false"/>
-          <w:strike w:val="false"/>
-          <w:dstrike w:val="false"/>
-          <w:color w:val="000000"/>
-          <w:sz w:val="24"/>
-          <w:u w:val="none"/>
-          <w:effect w:val="none"/>
-          <w:shd w:fill="auto" w:val="clear"/>
-        </w:rPr>
-      </w:pPr>
-      <w:r>
-        <w:rPr>
-          <w:rFonts w:ascii="Times New Roman" w:hAnsi="Times New Roman"/>
-          <w:b w:val="false"/>
-          <w:i w:val="false"/>
-          <w:caps w:val="false"/>
-          <w:smallCaps w:val="false"/>
-          <w:strike w:val="false"/>
-          <w:dstrike w:val="false"/>
-          <w:color w:val="000000"/>
-          <w:sz w:val="24"/>
-          <w:u w:val="none"/>
-          <w:effect w:val="none"/>
-          <w:shd w:fill="auto" w:val="clear"/>
+        <w:jc w:val="left"/>
+        <w:rPr>
+          <w:rFonts w:ascii="Times New Roman" w:hAnsi="Times New Roman"/>
+          <w:b w:val="false"/>
+          <w:i w:val="false"/>
+          <w:caps w:val="false"/>
+          <w:smallCaps w:val="false"/>
+          <w:strike w:val="false"/>
+          <w:dstrike w:val="false"/>
+          <w:color w:val="000000"/>
+          <w:sz w:val="24"/>
+          <w:u w:val="none"/>
+          <w:effect w:val="none"/>
+          <w:shd w:fill="FFFFFF" w:val="clear"/>
+        </w:rPr>
+      </w:pPr>
+      <w:r>
+        <w:rPr>
+          <w:rFonts w:ascii="Times New Roman" w:hAnsi="Times New Roman"/>
+          <w:b w:val="false"/>
+          <w:i w:val="false"/>
+          <w:caps w:val="false"/>
+          <w:smallCaps w:val="false"/>
+          <w:strike w:val="false"/>
+          <w:dstrike w:val="false"/>
+          <w:color w:val="000000"/>
+          <w:sz w:val="24"/>
+          <w:u w:val="none"/>
+          <w:effect w:val="none"/>
+          <w:shd w:fill="FFFFFF" w:val="clear"/>
         </w:rPr>
       </w:r>
     </w:p>
@@ -1093,6 +1000,7 @@
         <w:pStyle w:val="TextBody"/>
         <w:bidi w:val="0"/>
         <w:spacing w:lineRule="auto" w:line="240" w:before="0" w:after="0"/>
+        <w:jc w:val="left"/>
         <w:rPr>
           <w:rFonts w:ascii="Times New Roman" w:hAnsi="Times New Roman"/>
           <w:b/>
@@ -1105,7 +1013,7 @@
           <w:sz w:val="24"/>
           <w:u w:val="none"/>
           <w:effect w:val="none"/>
-          <w:shd w:fill="auto" w:val="clear"/>
+          <w:shd w:fill="FFFFFF" w:val="clear"/>
         </w:rPr>
       </w:pPr>
       <w:r>
@@ -1121,7 +1029,7 @@
           <w:sz w:val="24"/>
           <w:u w:val="none"/>
           <w:effect w:val="none"/>
-          <w:shd w:fill="auto" w:val="clear"/>
+          <w:shd w:fill="FFFFFF" w:val="clear"/>
         </w:rPr>
         <w:t>Output</w:t>
       </w:r>
@@ -1131,35 +1039,36 @@
         <w:pStyle w:val="TextBody"/>
         <w:bidi w:val="0"/>
         <w:spacing w:lineRule="auto" w:line="240" w:before="0" w:after="0"/>
-        <w:rPr>
-          <w:rFonts w:ascii="Times New Roman" w:hAnsi="Times New Roman"/>
-          <w:b w:val="false"/>
-          <w:i w:val="false"/>
-          <w:caps w:val="false"/>
-          <w:smallCaps w:val="false"/>
-          <w:strike w:val="false"/>
-          <w:dstrike w:val="false"/>
-          <w:color w:val="000000"/>
-          <w:sz w:val="24"/>
-          <w:u w:val="none"/>
-          <w:effect w:val="none"/>
-          <w:shd w:fill="auto" w:val="clear"/>
-        </w:rPr>
-      </w:pPr>
-      <w:r>
-        <w:rPr>
-          <w:rFonts w:ascii="Times New Roman" w:hAnsi="Times New Roman"/>
-          <w:b w:val="false"/>
-          <w:i w:val="false"/>
-          <w:caps w:val="false"/>
-          <w:smallCaps w:val="false"/>
-          <w:strike w:val="false"/>
-          <w:dstrike w:val="false"/>
-          <w:color w:val="000000"/>
-          <w:sz w:val="24"/>
-          <w:u w:val="none"/>
-          <w:effect w:val="none"/>
-          <w:shd w:fill="auto" w:val="clear"/>
+        <w:jc w:val="left"/>
+        <w:rPr>
+          <w:rFonts w:ascii="Times New Roman" w:hAnsi="Times New Roman"/>
+          <w:b w:val="false"/>
+          <w:i w:val="false"/>
+          <w:caps w:val="false"/>
+          <w:smallCaps w:val="false"/>
+          <w:strike w:val="false"/>
+          <w:dstrike w:val="false"/>
+          <w:color w:val="000000"/>
+          <w:sz w:val="24"/>
+          <w:u w:val="none"/>
+          <w:effect w:val="none"/>
+          <w:shd w:fill="FFFFFF" w:val="clear"/>
+        </w:rPr>
+      </w:pPr>
+      <w:r>
+        <w:rPr>
+          <w:rFonts w:ascii="Times New Roman" w:hAnsi="Times New Roman"/>
+          <w:b w:val="false"/>
+          <w:i w:val="false"/>
+          <w:caps w:val="false"/>
+          <w:smallCaps w:val="false"/>
+          <w:strike w:val="false"/>
+          <w:dstrike w:val="false"/>
+          <w:color w:val="000000"/>
+          <w:sz w:val="24"/>
+          <w:u w:val="none"/>
+          <w:effect w:val="none"/>
+          <w:shd w:fill="FFFFFF" w:val="clear"/>
         </w:rPr>
         <w:t>Se va afișa pe standard output.</w:t>
       </w:r>
@@ -1169,67 +1078,38 @@
         <w:pStyle w:val="TextBody"/>
         <w:bidi w:val="0"/>
         <w:spacing w:lineRule="auto" w:line="240" w:before="0" w:after="0"/>
-        <w:rPr>
-          <w:caps w:val="false"/>
-          <w:smallCaps w:val="false"/>
-          <w:strike w:val="false"/>
-          <w:dstrike w:val="false"/>
-          <w:color w:val="000000"/>
-          <w:u w:val="none"/>
-          <w:effect w:val="none"/>
-          <w:shd w:fill="auto" w:val="clear"/>
-        </w:rPr>
-      </w:pPr>
-      <w:r>
-        <w:rPr>
-          <w:rFonts w:ascii="Times New Roman" w:hAnsi="Times New Roman"/>
-          <w:b w:val="false"/>
-          <w:i w:val="false"/>
-          <w:caps w:val="false"/>
-          <w:smallCaps w:val="false"/>
-          <w:strike w:val="false"/>
-          <w:dstrike w:val="false"/>
-          <w:color w:val="000000"/>
-          <w:sz w:val="24"/>
-          <w:u w:val="none"/>
-          <w:effect w:val="none"/>
-          <w:shd w:fill="auto" w:val="clear"/>
-        </w:rPr>
-        <w:t xml:space="preserve">Se </w:t>
-      </w:r>
-      <w:r>
-        <w:rPr>
-          <w:rFonts w:ascii="Times New Roman" w:hAnsi="Times New Roman"/>
-          <w:b w:val="false"/>
-          <w:i w:val="false"/>
-          <w:caps w:val="false"/>
-          <w:smallCaps w:val="false"/>
-          <w:strike w:val="false"/>
-          <w:dstrike w:val="false"/>
-          <w:color w:val="000000"/>
-          <w:sz w:val="24"/>
-          <w:u w:val="none"/>
-          <w:effect w:val="none"/>
-          <w:shd w:fill="auto" w:val="clear"/>
-        </w:rPr>
-        <w:t>v</w:t>
-      </w:r>
-      <w:r>
-        <w:rPr>
-          <w:rFonts w:ascii="Times New Roman" w:hAnsi="Times New Roman"/>
-          <w:b w:val="false"/>
-          <w:i w:val="false"/>
-          <w:caps w:val="false"/>
-          <w:smallCaps w:val="false"/>
-          <w:strike w:val="false"/>
-          <w:dstrike w:val="false"/>
-          <w:color w:val="000000"/>
-          <w:sz w:val="24"/>
-          <w:u w:val="none"/>
-          <w:effect w:val="none"/>
-          <w:shd w:fill="auto" w:val="clear"/>
-        </w:rPr>
-        <w:t xml:space="preserve">or afișa </w:t>
+        <w:jc w:val="left"/>
+        <w:rPr>
+          <w:rFonts w:ascii="Times New Roman" w:hAnsi="Times New Roman"/>
+          <w:b w:val="false"/>
+          <w:i w:val="false"/>
+          <w:caps w:val="false"/>
+          <w:smallCaps w:val="false"/>
+          <w:strike w:val="false"/>
+          <w:dstrike w:val="false"/>
+          <w:color w:val="000000"/>
+          <w:sz w:val="24"/>
+          <w:u w:val="none"/>
+          <w:effect w:val="none"/>
+          <w:shd w:fill="FFFFFF" w:val="clear"/>
+        </w:rPr>
+      </w:pPr>
+      <w:r>
+        <w:rPr>
+          <w:rFonts w:ascii="Times New Roman" w:hAnsi="Times New Roman"/>
+          <w:b w:val="false"/>
+          <w:i w:val="false"/>
+          <w:caps w:val="false"/>
+          <w:smallCaps w:val="false"/>
+          <w:strike w:val="false"/>
+          <w:dstrike w:val="false"/>
+          <w:color w:val="000000"/>
+          <w:sz w:val="24"/>
+          <w:u w:val="none"/>
+          <w:effect w:val="none"/>
+          <w:shd w:fill="FFFFFF" w:val="clear"/>
+        </w:rPr>
+        <w:t xml:space="preserve">Se vor afișa </w:t>
       </w:r>
       <w:r>
         <w:rPr>
@@ -1244,7 +1124,7 @@
           <w:sz w:val="24"/>
           <w:u w:val="none"/>
           <w:effect w:val="none"/>
-          <w:shd w:fill="auto" w:val="clear"/>
+          <w:shd w:fill="FFFFFF" w:val="clear"/>
         </w:rPr>
         <w:t>T</w:t>
       </w:r>
@@ -1261,7 +1141,7 @@
           <w:sz w:val="24"/>
           <w:u w:val="none"/>
           <w:effect w:val="none"/>
-          <w:shd w:fill="auto" w:val="clear"/>
+          <w:shd w:fill="FFFFFF" w:val="clear"/>
         </w:rPr>
         <w:t xml:space="preserve"> linii. Fiecare linie va conține toate pozițiile unde apare numărul x dat ca și input sau textul </w:t>
       </w:r>
@@ -1278,21 +1158,89 @@
           <w:sz w:val="24"/>
           <w:u w:val="none"/>
           <w:effect w:val="none"/>
-          <w:shd w:fill="auto" w:val="clear"/>
-        </w:rPr>
-        <w:t>Number not found</w:t>
+          <w:shd w:fill="FFFFFF" w:val="clear"/>
+        </w:rPr>
+        <w:t xml:space="preserve">Number </w:t>
       </w:r>
       <w:r>
         <w:rPr>
           <w:rFonts w:ascii="Courier 10 Pitch" w:hAnsi="Courier 10 Pitch"/>
-          <w:caps w:val="false"/>
-          <w:smallCaps w:val="false"/>
-          <w:strike w:val="false"/>
-          <w:dstrike w:val="false"/>
-          <w:color w:val="000000"/>
-          <w:u w:val="none"/>
-          <w:effect w:val="none"/>
-          <w:shd w:fill="auto" w:val="clear"/>
+          <w:b/>
+          <w:i w:val="false"/>
+          <w:caps w:val="false"/>
+          <w:smallCaps w:val="false"/>
+          <w:strike w:val="false"/>
+          <w:dstrike w:val="false"/>
+          <w:color w:val="000000"/>
+          <w:sz w:val="24"/>
+          <w:u w:val="none"/>
+          <w:effect w:val="none"/>
+          <w:shd w:fill="FFFFFF" w:val="clear"/>
+        </w:rPr>
+        <w:t>N</w:t>
+      </w:r>
+      <w:r>
+        <w:rPr>
+          <w:rFonts w:ascii="Courier 10 Pitch" w:hAnsi="Courier 10 Pitch"/>
+          <w:b/>
+          <w:i w:val="false"/>
+          <w:caps w:val="false"/>
+          <w:smallCaps w:val="false"/>
+          <w:strike w:val="false"/>
+          <w:dstrike w:val="false"/>
+          <w:color w:val="000000"/>
+          <w:sz w:val="24"/>
+          <w:u w:val="none"/>
+          <w:effect w:val="none"/>
+          <w:shd w:fill="FFFFFF" w:val="clear"/>
+        </w:rPr>
+        <w:t xml:space="preserve">ot </w:t>
+      </w:r>
+      <w:r>
+        <w:rPr>
+          <w:rFonts w:ascii="Courier 10 Pitch" w:hAnsi="Courier 10 Pitch"/>
+          <w:b/>
+          <w:i w:val="false"/>
+          <w:caps w:val="false"/>
+          <w:smallCaps w:val="false"/>
+          <w:strike w:val="false"/>
+          <w:dstrike w:val="false"/>
+          <w:color w:val="000000"/>
+          <w:sz w:val="24"/>
+          <w:u w:val="none"/>
+          <w:effect w:val="none"/>
+          <w:shd w:fill="FFFFFF" w:val="clear"/>
+        </w:rPr>
+        <w:t>F</w:t>
+      </w:r>
+      <w:r>
+        <w:rPr>
+          <w:rFonts w:ascii="Courier 10 Pitch" w:hAnsi="Courier 10 Pitch"/>
+          <w:b/>
+          <w:i w:val="false"/>
+          <w:caps w:val="false"/>
+          <w:smallCaps w:val="false"/>
+          <w:strike w:val="false"/>
+          <w:dstrike w:val="false"/>
+          <w:color w:val="000000"/>
+          <w:sz w:val="24"/>
+          <w:u w:val="none"/>
+          <w:effect w:val="none"/>
+          <w:shd w:fill="FFFFFF" w:val="clear"/>
+        </w:rPr>
+        <w:t>ound</w:t>
+      </w:r>
+      <w:r>
+        <w:rPr>
+          <w:rFonts w:ascii="Courier 10 Pitch" w:hAnsi="Courier 10 Pitch"/>
+          <w:caps w:val="false"/>
+          <w:smallCaps w:val="false"/>
+          <w:strike w:val="false"/>
+          <w:dstrike w:val="false"/>
+          <w:color w:val="000000"/>
+          <w:u w:val="none"/>
+          <w:effect w:val="none"/>
+          <w:shd w:fill="FFFFFF" w:val="clear"/>
         </w:rPr>
         <w:t xml:space="preserve"> </w:t>
       </w:r>
@@ -1309,22 +1257,75 @@
           <w:sz w:val="24"/>
           <w:u w:val="none"/>
           <w:effect w:val="none"/>
-          <w:shd w:fill="auto" w:val="clear"/>
-        </w:rPr>
-        <w:t>daca numărul nu exista.</w:t>
-      </w:r>
-      <w:r>
-        <w:rPr>
-          <w:caps w:val="false"/>
-          <w:smallCaps w:val="false"/>
-          <w:strike w:val="false"/>
-          <w:dstrike w:val="false"/>
-          <w:color w:val="000000"/>
-          <w:u w:val="none"/>
-          <w:effect w:val="none"/>
-          <w:shd w:fill="auto" w:val="clear"/>
-        </w:rPr>
-        <w:t xml:space="preserve"> </w:t>
+          <w:shd w:fill="FFFFFF" w:val="clear"/>
+        </w:rPr>
+        <w:t xml:space="preserve">daca numărul nu </w:t>
+      </w:r>
+      <w:bookmarkStart w:id="2" w:name="__DdeLink__100_137327645"/>
+      <w:r>
+        <w:rPr>
+          <w:rFonts w:ascii="Times New Roman" w:hAnsi="Times New Roman"/>
+          <w:b w:val="false"/>
+          <w:i w:val="false"/>
+          <w:caps w:val="false"/>
+          <w:smallCaps w:val="false"/>
+          <w:strike w:val="false"/>
+          <w:dstrike w:val="false"/>
+          <w:color w:val="000000"/>
+          <w:sz w:val="24"/>
+          <w:u w:val="none"/>
+          <w:effect w:val="none"/>
+          <w:shd w:fill="FFFFFF" w:val="clear"/>
+        </w:rPr>
+        <w:t>exista</w:t>
+      </w:r>
+      <w:bookmarkEnd w:id="2"/>
+      <w:r>
+        <w:rPr>
+          <w:rFonts w:ascii="Times New Roman" w:hAnsi="Times New Roman"/>
+          <w:b w:val="false"/>
+          <w:i w:val="false"/>
+          <w:caps w:val="false"/>
+          <w:smallCaps w:val="false"/>
+          <w:strike w:val="false"/>
+          <w:dstrike w:val="false"/>
+          <w:color w:val="000000"/>
+          <w:sz w:val="24"/>
+          <w:u w:val="none"/>
+          <w:effect w:val="none"/>
+          <w:shd w:fill="FFFFFF" w:val="clear"/>
+        </w:rPr>
+        <w:t>.</w:t>
+      </w:r>
+      <w:r>
+        <w:rPr>
+          <w:caps w:val="false"/>
+          <w:smallCaps w:val="false"/>
+          <w:strike w:val="false"/>
+          <w:dstrike w:val="false"/>
+          <w:color w:val="000000"/>
+          <w:u w:val="none"/>
+          <w:effect w:val="none"/>
+          <w:shd w:fill="FFFFFF" w:val="clear"/>
+        </w:rPr>
+        <w:t xml:space="preserve">  </w:t>
+      </w:r>
+      <w:r>
+        <w:rPr>
+          <w:rFonts w:ascii="Times New Roman" w:hAnsi="Times New Roman"/>
+          <w:b w:val="false"/>
+          <w:i w:val="false"/>
+          <w:caps w:val="false"/>
+          <w:smallCaps w:val="false"/>
+          <w:strike w:val="false"/>
+          <w:dstrike w:val="false"/>
+          <w:color w:val="000000"/>
+          <w:sz w:val="24"/>
+          <w:u w:val="none"/>
+          <w:effect w:val="none"/>
+          <w:shd w:fill="FFFFFF" w:val="clear"/>
+        </w:rPr>
+        <w:t>Dacă se afişează două numere, acestea vor fi separate de un singur spaţiu. Dupa ultimul număr de pe linie, se lasă de asemenea un spaţiu.</w:t>
       </w:r>
     </w:p>
     <w:p>
@@ -1332,35 +1333,36 @@
         <w:pStyle w:val="TextBody"/>
         <w:bidi w:val="0"/>
         <w:spacing w:lineRule="auto" w:line="240" w:before="0" w:after="0"/>
-        <w:rPr>
-          <w:rFonts w:ascii="Times New Roman" w:hAnsi="Times New Roman"/>
-          <w:b w:val="false"/>
-          <w:i w:val="false"/>
-          <w:caps w:val="false"/>
-          <w:smallCaps w:val="false"/>
-          <w:strike w:val="false"/>
-          <w:dstrike w:val="false"/>
-          <w:color w:val="000000"/>
-          <w:sz w:val="24"/>
-          <w:u w:val="none"/>
-          <w:effect w:val="none"/>
-          <w:shd w:fill="auto" w:val="clear"/>
-        </w:rPr>
-      </w:pPr>
-      <w:r>
-        <w:rPr>
-          <w:rFonts w:ascii="Times New Roman" w:hAnsi="Times New Roman"/>
-          <w:b w:val="false"/>
-          <w:i w:val="false"/>
-          <w:caps w:val="false"/>
-          <w:smallCaps w:val="false"/>
-          <w:strike w:val="false"/>
-          <w:dstrike w:val="false"/>
-          <w:color w:val="000000"/>
-          <w:sz w:val="24"/>
-          <w:u w:val="none"/>
-          <w:effect w:val="none"/>
-          <w:shd w:fill="auto" w:val="clear"/>
+        <w:jc w:val="left"/>
+        <w:rPr>
+          <w:rFonts w:ascii="Times New Roman" w:hAnsi="Times New Roman"/>
+          <w:b w:val="false"/>
+          <w:i w:val="false"/>
+          <w:caps w:val="false"/>
+          <w:smallCaps w:val="false"/>
+          <w:strike w:val="false"/>
+          <w:dstrike w:val="false"/>
+          <w:color w:val="000000"/>
+          <w:sz w:val="24"/>
+          <w:u w:val="none"/>
+          <w:effect w:val="none"/>
+          <w:shd w:fill="FFFFFF" w:val="clear"/>
+        </w:rPr>
+      </w:pPr>
+      <w:r>
+        <w:rPr>
+          <w:rFonts w:ascii="Times New Roman" w:hAnsi="Times New Roman"/>
+          <w:b w:val="false"/>
+          <w:i w:val="false"/>
+          <w:caps w:val="false"/>
+          <w:smallCaps w:val="false"/>
+          <w:strike w:val="false"/>
+          <w:dstrike w:val="false"/>
+          <w:color w:val="000000"/>
+          <w:sz w:val="24"/>
+          <w:u w:val="none"/>
+          <w:effect w:val="none"/>
+          <w:shd w:fill="FFFFFF" w:val="clear"/>
         </w:rPr>
         <w:t>Ultima linie trebuie terminată cu caracterul \</w:t>
       </w:r>
@@ -1377,7 +1379,7 @@
           <w:sz w:val="24"/>
           <w:u w:val="none"/>
           <w:effect w:val="none"/>
-          <w:shd w:fill="auto" w:val="clear"/>
+          <w:shd w:fill="FFFFFF" w:val="clear"/>
         </w:rPr>
         <w:t>n</w:t>
       </w:r>
@@ -1394,7 +1396,7 @@
           <w:sz w:val="24"/>
           <w:u w:val="none"/>
           <w:effect w:val="none"/>
-          <w:shd w:fill="auto" w:val="clear"/>
+          <w:shd w:fill="FFFFFF" w:val="clear"/>
         </w:rPr>
         <w:t>.</w:t>
       </w:r>
@@ -1404,6 +1406,7 @@
         <w:pStyle w:val="TextBody"/>
         <w:bidi w:val="0"/>
         <w:spacing w:lineRule="auto" w:line="240" w:before="0" w:after="0"/>
+        <w:jc w:val="left"/>
         <w:rPr/>
       </w:pPr>
       <w:r>
@@ -1415,6 +1418,7 @@
         <w:pStyle w:val="TextBody"/>
         <w:bidi w:val="0"/>
         <w:spacing w:lineRule="auto" w:line="240" w:before="0" w:after="0"/>
+        <w:jc w:val="left"/>
         <w:rPr>
           <w:rFonts w:ascii="Arial" w:hAnsi="Arial"/>
           <w:b/>
@@ -1427,7 +1431,7 @@
           <w:sz w:val="22"/>
           <w:u w:val="none"/>
           <w:effect w:val="none"/>
-          <w:shd w:fill="auto" w:val="clear"/>
+          <w:shd w:fill="FFFFFF" w:val="clear"/>
         </w:rPr>
       </w:pPr>
       <w:r>
@@ -1443,7 +1447,7 @@
           <w:sz w:val="22"/>
           <w:u w:val="none"/>
           <w:effect w:val="none"/>
-          <w:shd w:fill="auto" w:val="clear"/>
+          <w:shd w:fill="FFFFFF" w:val="clear"/>
         </w:rPr>
         <w:t>Exemple și Constrângeri:</w:t>
       </w:r>
@@ -1451,24 +1455,24 @@
     <w:tbl>
       <w:tblPr>
         <w:jc w:val="left"/>
-        <w:tblInd w:w="100" w:type="dxa"/>
+        <w:tblInd w:w="90" w:type="dxa"/>
         <w:tblBorders>
-          <w:top w:val="single" w:sz="8" w:space="0" w:color="000000"/>
-          <w:left w:val="single" w:sz="8" w:space="0" w:color="000000"/>
-          <w:bottom w:val="single" w:sz="8" w:space="0" w:color="000000"/>
-          <w:insideH w:val="single" w:sz="8" w:space="0" w:color="000000"/>
-          <w:right w:val="single" w:sz="8" w:space="0" w:color="000000"/>
-          <w:insideV w:val="single" w:sz="8" w:space="0" w:color="000000"/>
+          <w:top w:val="single" w:sz="8" w:space="0" w:color="000001"/>
+          <w:left w:val="single" w:sz="8" w:space="0" w:color="000001"/>
+          <w:bottom w:val="single" w:sz="8" w:space="0" w:color="000001"/>
+          <w:insideH w:val="single" w:sz="8" w:space="0" w:color="000001"/>
+          <w:right w:val="single" w:sz="8" w:space="0" w:color="000001"/>
+          <w:insideV w:val="single" w:sz="8" w:space="0" w:color="000001"/>
         </w:tblBorders>
         <w:tblCellMar>
           <w:top w:w="100" w:type="dxa"/>
-          <w:left w:w="90" w:type="dxa"/>
+          <w:left w:w="80" w:type="dxa"/>
           <w:bottom w:w="100" w:type="dxa"/>
           <w:right w:w="100" w:type="dxa"/>
         </w:tblCellMar>
       </w:tblPr>
       <w:tblGrid>
-        <w:gridCol w:w="4592"/>
+        <w:gridCol w:w="4591"/>
         <w:gridCol w:w="4583"/>
       </w:tblGrid>
       <w:tr>
@@ -1477,18 +1481,18 @@
         </w:trPr>
         <w:tc>
           <w:tcPr>
-            <w:tcW w:w="4592" w:type="dxa"/>
+            <w:tcW w:w="4591" w:type="dxa"/>
             <w:tcBorders>
-              <w:top w:val="single" w:sz="8" w:space="0" w:color="000000"/>
-              <w:left w:val="single" w:sz="8" w:space="0" w:color="000000"/>
-              <w:bottom w:val="single" w:sz="8" w:space="0" w:color="000000"/>
-              <w:insideH w:val="single" w:sz="8" w:space="0" w:color="000000"/>
-              <w:right w:val="single" w:sz="8" w:space="0" w:color="000000"/>
-              <w:insideV w:val="single" w:sz="8" w:space="0" w:color="000000"/>
+              <w:top w:val="single" w:sz="8" w:space="0" w:color="000001"/>
+              <w:left w:val="single" w:sz="8" w:space="0" w:color="000001"/>
+              <w:bottom w:val="single" w:sz="8" w:space="0" w:color="000001"/>
+              <w:insideH w:val="single" w:sz="8" w:space="0" w:color="000001"/>
+              <w:right w:val="single" w:sz="8" w:space="0" w:color="000001"/>
+              <w:insideV w:val="single" w:sz="8" w:space="0" w:color="000001"/>
             </w:tcBorders>
-            <w:shd w:fill="auto" w:val="clear"/>
+            <w:shd w:fill="FFFFFF" w:val="clear"/>
             <w:tcMar>
-              <w:left w:w="90" w:type="dxa"/>
+              <w:left w:w="80" w:type="dxa"/>
             </w:tcMar>
             <w:vAlign w:val="center"/>
           </w:tcPr>
@@ -1510,7 +1514,7 @@
                 <w:sz w:val="22"/>
                 <w:u w:val="none"/>
                 <w:effect w:val="none"/>
-                <w:shd w:fill="auto" w:val="clear"/>
+                <w:shd w:fill="FFFFFF" w:val="clear"/>
               </w:rPr>
             </w:pPr>
             <w:r>
@@ -1526,7 +1530,7 @@
                 <w:sz w:val="22"/>
                 <w:u w:val="none"/>
                 <w:effect w:val="none"/>
-                <w:shd w:fill="auto" w:val="clear"/>
+                <w:shd w:fill="FFFFFF" w:val="clear"/>
               </w:rPr>
               <w:t>Input</w:t>
             </w:r>
@@ -1536,16 +1540,16 @@
           <w:tcPr>
             <w:tcW w:w="4583" w:type="dxa"/>
             <w:tcBorders>
-              <w:top w:val="single" w:sz="8" w:space="0" w:color="000000"/>
-              <w:left w:val="single" w:sz="8" w:space="0" w:color="000000"/>
-              <w:bottom w:val="single" w:sz="8" w:space="0" w:color="000000"/>
-              <w:insideH w:val="single" w:sz="8" w:space="0" w:color="000000"/>
-              <w:right w:val="single" w:sz="8" w:space="0" w:color="000000"/>
-              <w:insideV w:val="single" w:sz="8" w:space="0" w:color="000000"/>
+              <w:top w:val="single" w:sz="8" w:space="0" w:color="000001"/>
+              <w:left w:val="single" w:sz="8" w:space="0" w:color="000001"/>
+              <w:bottom w:val="single" w:sz="8" w:space="0" w:color="000001"/>
+              <w:insideH w:val="single" w:sz="8" w:space="0" w:color="000001"/>
+              <w:right w:val="single" w:sz="8" w:space="0" w:color="000001"/>
+              <w:insideV w:val="single" w:sz="8" w:space="0" w:color="000001"/>
             </w:tcBorders>
-            <w:shd w:fill="auto" w:val="clear"/>
+            <w:shd w:fill="FFFFFF" w:val="clear"/>
             <w:tcMar>
-              <w:left w:w="90" w:type="dxa"/>
+              <w:left w:w="80" w:type="dxa"/>
             </w:tcMar>
             <w:vAlign w:val="center"/>
           </w:tcPr>
@@ -1567,7 +1571,7 @@
                 <w:sz w:val="22"/>
                 <w:u w:val="none"/>
                 <w:effect w:val="none"/>
-                <w:shd w:fill="auto" w:val="clear"/>
+                <w:shd w:fill="FFFFFF" w:val="clear"/>
               </w:rPr>
             </w:pPr>
             <w:r>
@@ -1583,7 +1587,7 @@
                 <w:sz w:val="22"/>
                 <w:u w:val="none"/>
                 <w:effect w:val="none"/>
-                <w:shd w:fill="auto" w:val="clear"/>
+                <w:shd w:fill="FFFFFF" w:val="clear"/>
               </w:rPr>
               <w:t>Output</w:t>
             </w:r>
@@ -1596,18 +1600,18 @@
         </w:trPr>
         <w:tc>
           <w:tcPr>
-            <w:tcW w:w="4592" w:type="dxa"/>
+            <w:tcW w:w="4591" w:type="dxa"/>
             <w:tcBorders>
-              <w:top w:val="single" w:sz="8" w:space="0" w:color="000000"/>
-              <w:left w:val="single" w:sz="8" w:space="0" w:color="000000"/>
-              <w:bottom w:val="single" w:sz="8" w:space="0" w:color="000000"/>
-              <w:insideH w:val="single" w:sz="8" w:space="0" w:color="000000"/>
-              <w:right w:val="single" w:sz="8" w:space="0" w:color="000000"/>
-              <w:insideV w:val="single" w:sz="8" w:space="0" w:color="000000"/>
+              <w:top w:val="single" w:sz="8" w:space="0" w:color="000001"/>
+              <w:left w:val="single" w:sz="8" w:space="0" w:color="000001"/>
+              <w:bottom w:val="single" w:sz="8" w:space="0" w:color="000001"/>
+              <w:insideH w:val="single" w:sz="8" w:space="0" w:color="000001"/>
+              <w:right w:val="single" w:sz="8" w:space="0" w:color="000001"/>
+              <w:insideV w:val="single" w:sz="8" w:space="0" w:color="000001"/>
             </w:tcBorders>
-            <w:shd w:fill="auto" w:val="clear"/>
+            <w:shd w:fill="FFFFFF" w:val="clear"/>
             <w:tcMar>
-              <w:left w:w="90" w:type="dxa"/>
+              <w:left w:w="80" w:type="dxa"/>
             </w:tcMar>
             <w:vAlign w:val="center"/>
           </w:tcPr>
@@ -1616,6 +1620,7 @@
               <w:pStyle w:val="TableContents"/>
               <w:bidi w:val="0"/>
               <w:spacing w:lineRule="auto" w:line="240" w:before="0" w:after="0"/>
+              <w:jc w:val="left"/>
               <w:rPr>
                 <w:rFonts w:ascii="Courier 10 Pitch" w:hAnsi="Courier 10 Pitch"/>
                 <w:b w:val="false"/>
@@ -1628,7 +1633,7 @@
                 <w:sz w:val="22"/>
                 <w:u w:val="none"/>
                 <w:effect w:val="none"/>
-                <w:shd w:fill="auto" w:val="clear"/>
+                <w:shd w:fill="FFFFFF" w:val="clear"/>
               </w:rPr>
             </w:pPr>
             <w:r>
@@ -1644,7 +1649,7 @@
                 <w:sz w:val="22"/>
                 <w:u w:val="none"/>
                 <w:effect w:val="none"/>
-                <w:shd w:fill="auto" w:val="clear"/>
+                <w:shd w:fill="FFFFFF" w:val="clear"/>
               </w:rPr>
               <w:t xml:space="preserve">13 </w:t>
             </w:r>
@@ -1654,6 +1659,7 @@
               <w:pStyle w:val="TableContents"/>
               <w:bidi w:val="0"/>
               <w:spacing w:lineRule="auto" w:line="240" w:before="0" w:after="0"/>
+              <w:jc w:val="left"/>
               <w:rPr>
                 <w:rFonts w:ascii="Courier 10 Pitch" w:hAnsi="Courier 10 Pitch"/>
                 <w:b w:val="false"/>
@@ -1666,7 +1672,7 @@
                 <w:sz w:val="24"/>
                 <w:u w:val="none"/>
                 <w:effect w:val="none"/>
-                <w:shd w:fill="auto" w:val="clear"/>
+                <w:shd w:fill="FFFFFF" w:val="clear"/>
               </w:rPr>
             </w:pPr>
             <w:r>
@@ -1682,7 +1688,7 @@
                 <w:sz w:val="24"/>
                 <w:u w:val="none"/>
                 <w:effect w:val="none"/>
-                <w:shd w:fill="auto" w:val="clear"/>
+                <w:shd w:fill="FFFFFF" w:val="clear"/>
               </w:rPr>
               <w:t>0 1 2 3 4 5 6 7 8 9 6 4 3</w:t>
             </w:r>
@@ -1692,6 +1698,7 @@
               <w:pStyle w:val="TableContents"/>
               <w:bidi w:val="0"/>
               <w:spacing w:lineRule="auto" w:line="240" w:before="0" w:after="0"/>
+              <w:jc w:val="left"/>
               <w:rPr>
                 <w:rFonts w:ascii="Courier 10 Pitch" w:hAnsi="Courier 10 Pitch"/>
                 <w:b w:val="false"/>
@@ -1704,7 +1711,7 @@
                 <w:sz w:val="24"/>
                 <w:u w:val="none"/>
                 <w:effect w:val="none"/>
-                <w:shd w:fill="auto" w:val="clear"/>
+                <w:shd w:fill="FFFFFF" w:val="clear"/>
               </w:rPr>
             </w:pPr>
             <w:r>
@@ -1720,7 +1727,7 @@
                 <w:sz w:val="24"/>
                 <w:u w:val="none"/>
                 <w:effect w:val="none"/>
-                <w:shd w:fill="auto" w:val="clear"/>
+                <w:shd w:fill="FFFFFF" w:val="clear"/>
               </w:rPr>
               <w:t>2</w:t>
             </w:r>
@@ -1730,6 +1737,7 @@
               <w:pStyle w:val="TableContents"/>
               <w:bidi w:val="0"/>
               <w:spacing w:lineRule="auto" w:line="240" w:before="0" w:after="0"/>
+              <w:jc w:val="left"/>
               <w:rPr>
                 <w:rFonts w:ascii="Courier 10 Pitch" w:hAnsi="Courier 10 Pitch"/>
                 <w:b w:val="false"/>
@@ -1742,7 +1750,7 @@
                 <w:sz w:val="24"/>
                 <w:u w:val="none"/>
                 <w:effect w:val="none"/>
-                <w:shd w:fill="auto" w:val="clear"/>
+                <w:shd w:fill="FFFFFF" w:val="clear"/>
               </w:rPr>
             </w:pPr>
             <w:r>
@@ -1758,7 +1766,7 @@
                 <w:sz w:val="24"/>
                 <w:u w:val="none"/>
                 <w:effect w:val="none"/>
-                <w:shd w:fill="auto" w:val="clear"/>
+                <w:shd w:fill="FFFFFF" w:val="clear"/>
               </w:rPr>
               <w:t>0</w:t>
             </w:r>
@@ -1768,6 +1776,7 @@
               <w:pStyle w:val="TableContents"/>
               <w:bidi w:val="0"/>
               <w:spacing w:lineRule="auto" w:line="240" w:before="0" w:after="0"/>
+              <w:jc w:val="left"/>
               <w:rPr>
                 <w:rFonts w:ascii="Courier 10 Pitch" w:hAnsi="Courier 10 Pitch"/>
                 <w:b w:val="false"/>
@@ -1780,7 +1789,7 @@
                 <w:sz w:val="24"/>
                 <w:u w:val="none"/>
                 <w:effect w:val="none"/>
-                <w:shd w:fill="auto" w:val="clear"/>
+                <w:shd w:fill="FFFFFF" w:val="clear"/>
               </w:rPr>
             </w:pPr>
             <w:r>
@@ -1796,7 +1805,7 @@
                 <w:sz w:val="24"/>
                 <w:u w:val="none"/>
                 <w:effect w:val="none"/>
-                <w:shd w:fill="auto" w:val="clear"/>
+                <w:shd w:fill="FFFFFF" w:val="clear"/>
               </w:rPr>
               <w:t>3</w:t>
             </w:r>
@@ -1806,16 +1815,16 @@
           <w:tcPr>
             <w:tcW w:w="4583" w:type="dxa"/>
             <w:tcBorders>
-              <w:top w:val="single" w:sz="8" w:space="0" w:color="000000"/>
-              <w:left w:val="single" w:sz="8" w:space="0" w:color="000000"/>
-              <w:bottom w:val="single" w:sz="8" w:space="0" w:color="000000"/>
-              <w:insideH w:val="single" w:sz="8" w:space="0" w:color="000000"/>
-              <w:right w:val="single" w:sz="8" w:space="0" w:color="000000"/>
-              <w:insideV w:val="single" w:sz="8" w:space="0" w:color="000000"/>
+              <w:top w:val="single" w:sz="8" w:space="0" w:color="000001"/>
+              <w:left w:val="single" w:sz="8" w:space="0" w:color="000001"/>
+              <w:bottom w:val="single" w:sz="8" w:space="0" w:color="000001"/>
+              <w:insideH w:val="single" w:sz="8" w:space="0" w:color="000001"/>
+              <w:right w:val="single" w:sz="8" w:space="0" w:color="000001"/>
+              <w:insideV w:val="single" w:sz="8" w:space="0" w:color="000001"/>
             </w:tcBorders>
-            <w:shd w:fill="auto" w:val="clear"/>
+            <w:shd w:fill="FFFFFF" w:val="clear"/>
             <w:tcMar>
-              <w:left w:w="90" w:type="dxa"/>
+              <w:left w:w="80" w:type="dxa"/>
             </w:tcMar>
           </w:tcPr>
           <w:p>
@@ -1823,6 +1832,7 @@
               <w:pStyle w:val="TableContents"/>
               <w:bidi w:val="0"/>
               <w:spacing w:lineRule="auto" w:line="240" w:before="0" w:after="0"/>
+              <w:jc w:val="left"/>
               <w:rPr>
                 <w:rFonts w:ascii="Courier 10 Pitch" w:hAnsi="Courier 10 Pitch"/>
                 <w:b w:val="false"/>
@@ -1835,7 +1845,7 @@
                 <w:sz w:val="22"/>
                 <w:u w:val="none"/>
                 <w:effect w:val="none"/>
-                <w:shd w:fill="auto" w:val="clear"/>
+                <w:shd w:fill="FFFFFF" w:val="clear"/>
               </w:rPr>
             </w:pPr>
             <w:r>
@@ -1851,7 +1861,7 @@
                 <w:sz w:val="22"/>
                 <w:u w:val="none"/>
                 <w:effect w:val="none"/>
-                <w:shd w:fill="auto" w:val="clear"/>
+                <w:shd w:fill="FFFFFF" w:val="clear"/>
               </w:rPr>
               <w:t>0</w:t>
             </w:r>
@@ -1861,6 +1871,7 @@
               <w:pStyle w:val="TableContents"/>
               <w:bidi w:val="0"/>
               <w:spacing w:lineRule="auto" w:line="240" w:before="0" w:after="0"/>
+              <w:jc w:val="left"/>
               <w:rPr>
                 <w:rFonts w:ascii="Courier 10 Pitch" w:hAnsi="Courier 10 Pitch"/>
                 <w:b w:val="false"/>
@@ -1873,7 +1884,7 @@
                 <w:sz w:val="22"/>
                 <w:u w:val="none"/>
                 <w:effect w:val="none"/>
-                <w:shd w:fill="auto" w:val="clear"/>
+                <w:shd w:fill="FFFFFF" w:val="clear"/>
               </w:rPr>
             </w:pPr>
             <w:r>
@@ -1889,7 +1900,7 @@
                 <w:sz w:val="22"/>
                 <w:u w:val="none"/>
                 <w:effect w:val="none"/>
-                <w:shd w:fill="auto" w:val="clear"/>
+                <w:shd w:fill="FFFFFF" w:val="clear"/>
               </w:rPr>
               <w:t>3 12</w:t>
             </w:r>
@@ -1902,18 +1913,18 @@
         </w:trPr>
         <w:tc>
           <w:tcPr>
-            <w:tcW w:w="4592" w:type="dxa"/>
+            <w:tcW w:w="4591" w:type="dxa"/>
             <w:tcBorders>
-              <w:top w:val="single" w:sz="8" w:space="0" w:color="000000"/>
-              <w:left w:val="single" w:sz="8" w:space="0" w:color="000000"/>
-              <w:bottom w:val="single" w:sz="8" w:space="0" w:color="000000"/>
-              <w:insideH w:val="single" w:sz="8" w:space="0" w:color="000000"/>
-              <w:right w:val="single" w:sz="8" w:space="0" w:color="000000"/>
-              <w:insideV w:val="single" w:sz="8" w:space="0" w:color="000000"/>
+              <w:top w:val="single" w:sz="8" w:space="0" w:color="000001"/>
+              <w:left w:val="single" w:sz="8" w:space="0" w:color="000001"/>
+              <w:bottom w:val="single" w:sz="8" w:space="0" w:color="000001"/>
+              <w:insideH w:val="single" w:sz="8" w:space="0" w:color="000001"/>
+              <w:right w:val="single" w:sz="8" w:space="0" w:color="000001"/>
+              <w:insideV w:val="single" w:sz="8" w:space="0" w:color="000001"/>
             </w:tcBorders>
-            <w:shd w:fill="auto" w:val="clear"/>
+            <w:shd w:fill="FFFFFF" w:val="clear"/>
             <w:tcMar>
-              <w:left w:w="90" w:type="dxa"/>
+              <w:left w:w="80" w:type="dxa"/>
             </w:tcMar>
             <w:vAlign w:val="center"/>
           </w:tcPr>
@@ -1922,6 +1933,7 @@
               <w:pStyle w:val="TableContents"/>
               <w:bidi w:val="0"/>
               <w:spacing w:lineRule="auto" w:line="240" w:before="0" w:after="0"/>
+              <w:jc w:val="left"/>
               <w:rPr>
                 <w:rFonts w:ascii="Courier 10 Pitch" w:hAnsi="Courier 10 Pitch"/>
                 <w:b w:val="false"/>
@@ -1934,7 +1946,7 @@
                 <w:sz w:val="22"/>
                 <w:u w:val="none"/>
                 <w:effect w:val="none"/>
-                <w:shd w:fill="auto" w:val="clear"/>
+                <w:shd w:fill="FFFFFF" w:val="clear"/>
               </w:rPr>
             </w:pPr>
             <w:r>
@@ -1950,7 +1962,7 @@
                 <w:sz w:val="22"/>
                 <w:u w:val="none"/>
                 <w:effect w:val="none"/>
-                <w:shd w:fill="auto" w:val="clear"/>
+                <w:shd w:fill="FFFFFF" w:val="clear"/>
               </w:rPr>
               <w:t xml:space="preserve">13 </w:t>
             </w:r>
@@ -1960,6 +1972,7 @@
               <w:pStyle w:val="TableContents"/>
               <w:bidi w:val="0"/>
               <w:spacing w:lineRule="auto" w:line="240" w:before="0" w:after="0"/>
+              <w:jc w:val="left"/>
               <w:rPr>
                 <w:rFonts w:ascii="Courier 10 Pitch" w:hAnsi="Courier 10 Pitch"/>
                 <w:b w:val="false"/>
@@ -1972,7 +1985,7 @@
                 <w:sz w:val="24"/>
                 <w:u w:val="none"/>
                 <w:effect w:val="none"/>
-                <w:shd w:fill="auto" w:val="clear"/>
+                <w:shd w:fill="FFFFFF" w:val="clear"/>
               </w:rPr>
             </w:pPr>
             <w:r>
@@ -1988,7 +2001,7 @@
                 <w:sz w:val="24"/>
                 <w:u w:val="none"/>
                 <w:effect w:val="none"/>
-                <w:shd w:fill="auto" w:val="clear"/>
+                <w:shd w:fill="FFFFFF" w:val="clear"/>
               </w:rPr>
               <w:t>0 1 2 3 4 5 6 7 8 9 6 4 3</w:t>
             </w:r>
@@ -1998,6 +2011,7 @@
               <w:pStyle w:val="TableContents"/>
               <w:bidi w:val="0"/>
               <w:spacing w:lineRule="auto" w:line="240" w:before="0" w:after="0"/>
+              <w:jc w:val="left"/>
               <w:rPr>
                 <w:rFonts w:ascii="Courier 10 Pitch" w:hAnsi="Courier 10 Pitch"/>
                 <w:b w:val="false"/>
@@ -2010,7 +2024,7 @@
                 <w:sz w:val="24"/>
                 <w:u w:val="none"/>
                 <w:effect w:val="none"/>
-                <w:shd w:fill="auto" w:val="clear"/>
+                <w:shd w:fill="FFFFFF" w:val="clear"/>
               </w:rPr>
             </w:pPr>
             <w:r>
@@ -2026,7 +2040,7 @@
                 <w:sz w:val="24"/>
                 <w:u w:val="none"/>
                 <w:effect w:val="none"/>
-                <w:shd w:fill="auto" w:val="clear"/>
+                <w:shd w:fill="FFFFFF" w:val="clear"/>
               </w:rPr>
               <w:t>1</w:t>
             </w:r>
@@ -2036,6 +2050,7 @@
               <w:pStyle w:val="TableContents"/>
               <w:bidi w:val="0"/>
               <w:spacing w:lineRule="auto" w:line="240" w:before="0" w:after="0"/>
+              <w:jc w:val="left"/>
               <w:rPr>
                 <w:rFonts w:ascii="Courier 10 Pitch" w:hAnsi="Courier 10 Pitch"/>
                 <w:b w:val="false"/>
@@ -2048,7 +2063,7 @@
                 <w:sz w:val="24"/>
                 <w:u w:val="none"/>
                 <w:effect w:val="none"/>
-                <w:shd w:fill="auto" w:val="clear"/>
+                <w:shd w:fill="FFFFFF" w:val="clear"/>
               </w:rPr>
             </w:pPr>
             <w:r>
@@ -2064,7 +2079,7 @@
                 <w:sz w:val="24"/>
                 <w:u w:val="none"/>
                 <w:effect w:val="none"/>
-                <w:shd w:fill="auto" w:val="clear"/>
+                <w:shd w:fill="FFFFFF" w:val="clear"/>
               </w:rPr>
               <w:t>11</w:t>
             </w:r>
@@ -2074,16 +2089,16 @@
           <w:tcPr>
             <w:tcW w:w="4583" w:type="dxa"/>
             <w:tcBorders>
-              <w:top w:val="single" w:sz="8" w:space="0" w:color="000000"/>
-              <w:left w:val="single" w:sz="8" w:space="0" w:color="000000"/>
-              <w:bottom w:val="single" w:sz="8" w:space="0" w:color="000000"/>
-              <w:insideH w:val="single" w:sz="8" w:space="0" w:color="000000"/>
-              <w:right w:val="single" w:sz="8" w:space="0" w:color="000000"/>
-              <w:insideV w:val="single" w:sz="8" w:space="0" w:color="000000"/>
+              <w:top w:val="single" w:sz="8" w:space="0" w:color="000001"/>
+              <w:left w:val="single" w:sz="8" w:space="0" w:color="000001"/>
+              <w:bottom w:val="single" w:sz="8" w:space="0" w:color="000001"/>
+              <w:insideH w:val="single" w:sz="8" w:space="0" w:color="000001"/>
+              <w:right w:val="single" w:sz="8" w:space="0" w:color="000001"/>
+              <w:insideV w:val="single" w:sz="8" w:space="0" w:color="000001"/>
             </w:tcBorders>
-            <w:shd w:fill="auto" w:val="clear"/>
+            <w:shd w:fill="FFFFFF" w:val="clear"/>
             <w:tcMar>
-              <w:left w:w="90" w:type="dxa"/>
+              <w:left w:w="80" w:type="dxa"/>
             </w:tcMar>
           </w:tcPr>
           <w:p>
@@ -2091,6 +2106,7 @@
               <w:pStyle w:val="TableContents"/>
               <w:bidi w:val="0"/>
               <w:spacing w:lineRule="auto" w:line="240" w:before="0" w:after="0"/>
+              <w:jc w:val="left"/>
               <w:rPr>
                 <w:rFonts w:ascii="Courier 10 Pitch" w:hAnsi="Courier 10 Pitch"/>
                 <w:b w:val="false"/>
@@ -2103,7 +2119,7 @@
                 <w:sz w:val="22"/>
                 <w:u w:val="none"/>
                 <w:effect w:val="none"/>
-                <w:shd w:fill="auto" w:val="clear"/>
+                <w:shd w:fill="FFFFFF" w:val="clear"/>
               </w:rPr>
             </w:pPr>
             <w:r>
@@ -2119,9 +2135,77 @@
                 <w:sz w:val="22"/>
                 <w:u w:val="none"/>
                 <w:effect w:val="none"/>
-                <w:shd w:fill="auto" w:val="clear"/>
+                <w:shd w:fill="FFFFFF" w:val="clear"/>
               </w:rPr>
-              <w:t>Number not found</w:t>
+              <w:t xml:space="preserve">Number </w:t>
+            </w:r>
+            <w:r>
+              <w:rPr>
+                <w:rFonts w:ascii="Courier 10 Pitch" w:hAnsi="Courier 10 Pitch"/>
+                <w:b w:val="false"/>
+                <w:i w:val="false"/>
+                <w:caps w:val="false"/>
+                <w:smallCaps w:val="false"/>
+                <w:strike w:val="false"/>
+                <w:dstrike w:val="false"/>
+                <w:color w:val="000000"/>
+                <w:sz w:val="22"/>
+                <w:u w:val="none"/>
+                <w:effect w:val="none"/>
+                <w:shd w:fill="FFFFFF" w:val="clear"/>
+              </w:rPr>
+              <w:t>N</w:t>
+            </w:r>
+            <w:r>
+              <w:rPr>
+                <w:rFonts w:ascii="Courier 10 Pitch" w:hAnsi="Courier 10 Pitch"/>
+                <w:b w:val="false"/>
+                <w:i w:val="false"/>
+                <w:caps w:val="false"/>
+                <w:smallCaps w:val="false"/>
+                <w:strike w:val="false"/>
+                <w:dstrike w:val="false"/>
+                <w:color w:val="000000"/>
+                <w:sz w:val="22"/>
+                <w:u w:val="none"/>
+                <w:effect w:val="none"/>
+                <w:shd w:fill="FFFFFF" w:val="clear"/>
+              </w:rPr>
+              <w:t xml:space="preserve">ot </w:t>
+            </w:r>
+            <w:r>
+              <w:rPr>
+                <w:rFonts w:ascii="Courier 10 Pitch" w:hAnsi="Courier 10 Pitch"/>
+                <w:b w:val="false"/>
+                <w:i w:val="false"/>
+                <w:caps w:val="false"/>
+                <w:smallCaps w:val="false"/>
+                <w:strike w:val="false"/>
+                <w:dstrike w:val="false"/>
+                <w:color w:val="000000"/>
+                <w:sz w:val="22"/>
+                <w:u w:val="none"/>
+                <w:effect w:val="none"/>
+                <w:shd w:fill="FFFFFF" w:val="clear"/>
+              </w:rPr>
+              <w:t>F</w:t>
+            </w:r>
+            <w:r>
+              <w:rPr>
+                <w:rFonts w:ascii="Courier 10 Pitch" w:hAnsi="Courier 10 Pitch"/>
+                <w:b w:val="false"/>
+                <w:i w:val="false"/>
+                <w:caps w:val="false"/>
+                <w:smallCaps w:val="false"/>
+                <w:strike w:val="false"/>
+                <w:dstrike w:val="false"/>
+                <w:color w:val="000000"/>
+                <w:sz w:val="22"/>
+                <w:u w:val="none"/>
+                <w:effect w:val="none"/>
+                <w:shd w:fill="FFFFFF" w:val="clear"/>
+              </w:rPr>
+              <w:t>ound</w:t>
             </w:r>
           </w:p>
         </w:tc>
@@ -2132,6 +2216,7 @@
         <w:pStyle w:val="TextBody"/>
         <w:bidi w:val="0"/>
         <w:spacing w:lineRule="auto" w:line="240" w:before="0" w:after="0"/>
+        <w:jc w:val="left"/>
         <w:rPr>
           <w:rFonts w:ascii="Times New Roman" w:hAnsi="Times New Roman"/>
           <w:b/>
@@ -2144,7 +2229,7 @@
           <w:sz w:val="24"/>
           <w:u w:val="none"/>
           <w:effect w:val="none"/>
-          <w:shd w:fill="auto" w:val="clear"/>
+          <w:shd w:fill="FFFFFF" w:val="clear"/>
         </w:rPr>
       </w:pPr>
       <w:r>
@@ -2160,7 +2245,7 @@
           <w:sz w:val="24"/>
           <w:u w:val="none"/>
           <w:effect w:val="none"/>
-          <w:shd w:fill="auto" w:val="clear"/>
+          <w:shd w:fill="FFFFFF" w:val="clear"/>
         </w:rPr>
       </w:r>
     </w:p>
@@ -2169,6 +2254,7 @@
         <w:pStyle w:val="TextBody"/>
         <w:bidi w:val="0"/>
         <w:spacing w:lineRule="auto" w:line="240" w:before="0" w:after="0"/>
+        <w:jc w:val="left"/>
         <w:rPr>
           <w:rFonts w:ascii="Times New Roman" w:hAnsi="Times New Roman"/>
           <w:b/>
@@ -2181,7 +2267,7 @@
           <w:sz w:val="24"/>
           <w:u w:val="none"/>
           <w:effect w:val="none"/>
-          <w:shd w:fill="auto" w:val="clear"/>
+          <w:shd w:fill="FFFFFF" w:val="clear"/>
         </w:rPr>
       </w:pPr>
       <w:r>
@@ -2197,7 +2283,7 @@
           <w:sz w:val="24"/>
           <w:u w:val="none"/>
           <w:effect w:val="none"/>
-          <w:shd w:fill="auto" w:val="clear"/>
+          <w:shd w:fill="FFFFFF" w:val="clear"/>
         </w:rPr>
         <w:t>3 &lt;= N &lt;= 500000,  1 &lt;= T &lt;= 10000</w:t>
       </w:r>
@@ -2207,6 +2293,7 @@
         <w:pStyle w:val="TextBody"/>
         <w:bidi w:val="0"/>
         <w:spacing w:lineRule="auto" w:line="240" w:before="0" w:after="0"/>
+        <w:jc w:val="left"/>
         <w:rPr>
           <w:rFonts w:ascii="Arial" w:hAnsi="Arial"/>
           <w:b/>
@@ -2219,7 +2306,7 @@
           <w:sz w:val="22"/>
           <w:u w:val="none"/>
           <w:effect w:val="none"/>
-          <w:shd w:fill="auto" w:val="clear"/>
+          <w:shd w:fill="FFFFFF" w:val="clear"/>
         </w:rPr>
       </w:pPr>
       <w:r>
@@ -2235,7 +2322,7 @@
           <w:sz w:val="22"/>
           <w:u w:val="none"/>
           <w:effect w:val="none"/>
-          <w:shd w:fill="auto" w:val="clear"/>
+          <w:shd w:fill="FFFFFF" w:val="clear"/>
         </w:rPr>
         <w:t>Timp maxim de execuție: 0.3 secunde</w:t>
       </w:r>
@@ -2338,7 +2425,6 @@
         </w:tabs>
         <w:ind w:left="707" w:hanging="283"/>
       </w:pPr>
-      <w:rPr/>
     </w:lvl>
     <w:lvl w:ilvl="1">
       <w:start w:val="1"/>
@@ -2351,7 +2437,6 @@
         </w:tabs>
         <w:ind w:left="1414" w:hanging="283"/>
       </w:pPr>
-      <w:rPr/>
     </w:lvl>
     <w:lvl w:ilvl="2">
       <w:start w:val="1"/>
@@ -2364,7 +2449,6 @@
         </w:tabs>
         <w:ind w:left="2121" w:hanging="283"/>
       </w:pPr>
-      <w:rPr/>
     </w:lvl>
     <w:lvl w:ilvl="3">
       <w:start w:val="1"/>
@@ -2377,7 +2461,6 @@
         </w:tabs>
         <w:ind w:left="2828" w:hanging="283"/>
       </w:pPr>
-      <w:rPr/>
     </w:lvl>
     <w:lvl w:ilvl="4">
       <w:start w:val="1"/>
@@ -2390,7 +2473,6 @@
         </w:tabs>
         <w:ind w:left="3535" w:hanging="283"/>
       </w:pPr>
-      <w:rPr/>
     </w:lvl>
     <w:lvl w:ilvl="5">
       <w:start w:val="1"/>
@@ -2403,7 +2485,6 @@
         </w:tabs>
         <w:ind w:left="4242" w:hanging="283"/>
       </w:pPr>
-      <w:rPr/>
     </w:lvl>
     <w:lvl w:ilvl="6">
       <w:start w:val="1"/>
@@ -2416,7 +2497,6 @@
         </w:tabs>
         <w:ind w:left="4949" w:hanging="283"/>
       </w:pPr>
-      <w:rPr/>
     </w:lvl>
     <w:lvl w:ilvl="7">
       <w:start w:val="1"/>
@@ -2429,7 +2509,6 @@
         </w:tabs>
         <w:ind w:left="5656" w:hanging="283"/>
       </w:pPr>
-      <w:rPr/>
     </w:lvl>
     <w:lvl w:ilvl="8">
       <w:start w:val="1"/>
@@ -2442,7 +2521,6 @@
         </w:tabs>
         <w:ind w:left="6363" w:hanging="283"/>
       </w:pPr>
-      <w:rPr/>
     </w:lvl>
   </w:abstractNum>
   <w:abstractNum w:abstractNumId="2">
@@ -3012,10 +3090,6 @@
     <w:basedOn w:val="DefaultParagraphFont"/>
     <w:rPr/>
   </w:style>
-  <w:style w:type="character" w:styleId="NumberingSymbols">
-    <w:name w:val="Numbering Symbols"/>
-    <w:rPr/>
-  </w:style>
   <w:style w:type="paragraph" w:styleId="Heading">
     <w:name w:val="Heading"/>
     <w:basedOn w:val="Normal"/>

</xml_diff>